<commit_message>
Wrote my report for the Doctors table
</commit_message>
<xml_diff>
--- a/Databases/Database Design.docx
+++ b/Databases/Database Design.docx
@@ -312,6 +312,338 @@
           <w:lang w:val="en-US"/>
         </w:rPr>
         <w:tab/>
+      </w:r>
+      <w:bookmarkStart w:id="0" w:name="_Hlk131184029"/>
+      <w:r>
+        <w:rPr>
+          <w:rFonts w:ascii="Source Sans Pro SemiBold" w:hAnsi="Source Sans Pro SemiBold"/>
+          <w:sz w:val="24"/>
+          <w:szCs w:val="24"/>
+          <w:lang w:val="en-US"/>
+        </w:rPr>
+        <w:t>The 'Doctors' table stores information about the medical professionals associated with the clinic. It contains the following attributes:</w:t>
+      </w:r>
+    </w:p>
+    <w:p>
+      <w:pPr>
+        <w:pStyle w:val="ListParagraph"/>
+        <w:numPr>
+          <w:ilvl w:val="0"/>
+          <w:numId w:val="4"/>
+        </w:numPr>
+        <w:spacing w:line="240" w:lineRule="auto"/>
+        <w:ind w:left="-360"/>
+        <w:rPr>
+          <w:rFonts w:ascii="Source Sans Pro SemiBold" w:hAnsi="Source Sans Pro SemiBold"/>
+          <w:sz w:val="24"/>
+          <w:szCs w:val="24"/>
+          <w:lang w:val="en-US"/>
+        </w:rPr>
+      </w:pPr>
+      <w:proofErr w:type="spellStart"/>
+      <w:r>
+        <w:rPr>
+          <w:rFonts w:ascii="Source Sans Pro SemiBold" w:hAnsi="Source Sans Pro SemiBold"/>
+          <w:sz w:val="24"/>
+          <w:szCs w:val="24"/>
+          <w:lang w:val="en-US"/>
+        </w:rPr>
+        <w:t>DoctorID</w:t>
+      </w:r>
+      <w:proofErr w:type="spellEnd"/>
+      <w:r>
+        <w:rPr>
+          <w:rFonts w:ascii="Source Sans Pro SemiBold" w:hAnsi="Source Sans Pro SemiBold"/>
+          <w:sz w:val="24"/>
+          <w:szCs w:val="24"/>
+          <w:lang w:val="en-US"/>
+        </w:rPr>
+        <w:t xml:space="preserve"> (PK): A unique identifier for each doctor in the system, as their name and specialty may not be unique and hence cannot be a PK.</w:t>
+      </w:r>
+    </w:p>
+    <w:p>
+      <w:pPr>
+        <w:pStyle w:val="ListParagraph"/>
+        <w:numPr>
+          <w:ilvl w:val="0"/>
+          <w:numId w:val="4"/>
+        </w:numPr>
+        <w:spacing w:line="240" w:lineRule="auto"/>
+        <w:ind w:left="-360"/>
+        <w:rPr>
+          <w:rFonts w:ascii="Source Sans Pro SemiBold" w:hAnsi="Source Sans Pro SemiBold"/>
+          <w:sz w:val="24"/>
+          <w:szCs w:val="24"/>
+          <w:lang w:val="en-US"/>
+        </w:rPr>
+      </w:pPr>
+      <w:r>
+        <w:rPr>
+          <w:rFonts w:ascii="Source Sans Pro SemiBold" w:hAnsi="Source Sans Pro SemiBold"/>
+          <w:sz w:val="24"/>
+          <w:szCs w:val="24"/>
+          <w:lang w:val="en-US"/>
+        </w:rPr>
+        <w:t xml:space="preserve">Name: The name of the doctor, stored as a </w:t>
+      </w:r>
+      <w:proofErr w:type="gramStart"/>
+      <w:r>
+        <w:rPr>
+          <w:rFonts w:ascii="Source Sans Pro SemiBold" w:hAnsi="Source Sans Pro SemiBold"/>
+          <w:sz w:val="24"/>
+          <w:szCs w:val="24"/>
+          <w:lang w:val="en-US"/>
+        </w:rPr>
+        <w:t>VARCHAR(</w:t>
+      </w:r>
+      <w:proofErr w:type="gramEnd"/>
+      <w:r>
+        <w:rPr>
+          <w:rFonts w:ascii="Source Sans Pro SemiBold" w:hAnsi="Source Sans Pro SemiBold"/>
+          <w:sz w:val="24"/>
+          <w:szCs w:val="24"/>
+          <w:lang w:val="en-US"/>
+        </w:rPr>
+        <w:t>15) to accommodate most names' length.</w:t>
+      </w:r>
+    </w:p>
+    <w:p>
+      <w:pPr>
+        <w:pStyle w:val="ListParagraph"/>
+        <w:numPr>
+          <w:ilvl w:val="0"/>
+          <w:numId w:val="4"/>
+        </w:numPr>
+        <w:spacing w:line="240" w:lineRule="auto"/>
+        <w:ind w:left="-360"/>
+        <w:rPr>
+          <w:rFonts w:ascii="Source Sans Pro SemiBold" w:hAnsi="Source Sans Pro SemiBold"/>
+          <w:sz w:val="24"/>
+          <w:szCs w:val="24"/>
+          <w:lang w:val="en-US"/>
+        </w:rPr>
+      </w:pPr>
+      <w:proofErr w:type="spellStart"/>
+      <w:r>
+        <w:rPr>
+          <w:rFonts w:ascii="Source Sans Pro SemiBold" w:hAnsi="Source Sans Pro SemiBold"/>
+          <w:sz w:val="24"/>
+          <w:szCs w:val="24"/>
+          <w:lang w:val="en-US"/>
+        </w:rPr>
+        <w:t>PhoneNumber</w:t>
+      </w:r>
+      <w:proofErr w:type="spellEnd"/>
+      <w:r>
+        <w:rPr>
+          <w:rFonts w:ascii="Source Sans Pro SemiBold" w:hAnsi="Source Sans Pro SemiBold"/>
+          <w:sz w:val="24"/>
+          <w:szCs w:val="24"/>
+          <w:lang w:val="en-US"/>
+        </w:rPr>
+        <w:t>: The doctor's contact number, stored as a VARCHAR with a length of 12 due to the UK's phone format - XXXXX XXXXXX. This attribute is not allowed to be null in case of emergencies.</w:t>
+      </w:r>
+    </w:p>
+    <w:p>
+      <w:pPr>
+        <w:pStyle w:val="ListParagraph"/>
+        <w:numPr>
+          <w:ilvl w:val="0"/>
+          <w:numId w:val="4"/>
+        </w:numPr>
+        <w:spacing w:line="240" w:lineRule="auto"/>
+        <w:ind w:left="-360"/>
+        <w:rPr>
+          <w:rFonts w:ascii="Source Sans Pro SemiBold" w:hAnsi="Source Sans Pro SemiBold"/>
+          <w:sz w:val="24"/>
+          <w:szCs w:val="24"/>
+          <w:lang w:val="en-US"/>
+        </w:rPr>
+      </w:pPr>
+      <w:r>
+        <w:rPr>
+          <w:rFonts w:ascii="Source Sans Pro SemiBold" w:hAnsi="Source Sans Pro SemiBold"/>
+          <w:sz w:val="24"/>
+          <w:szCs w:val="24"/>
+          <w:lang w:val="en-US"/>
+        </w:rPr>
+        <w:t xml:space="preserve">Background: An optional field that stores any important background information about the doctor. This field can be null in most cases and has a </w:t>
+      </w:r>
+      <w:proofErr w:type="gramStart"/>
+      <w:r>
+        <w:rPr>
+          <w:rFonts w:ascii="Source Sans Pro SemiBold" w:hAnsi="Source Sans Pro SemiBold"/>
+          <w:sz w:val="24"/>
+          <w:szCs w:val="24"/>
+          <w:lang w:val="en-US"/>
+        </w:rPr>
+        <w:t>VARCHAR(</w:t>
+      </w:r>
+      <w:proofErr w:type="gramEnd"/>
+      <w:r>
+        <w:rPr>
+          <w:rFonts w:ascii="Source Sans Pro SemiBold" w:hAnsi="Source Sans Pro SemiBold"/>
+          <w:sz w:val="24"/>
+          <w:szCs w:val="24"/>
+          <w:lang w:val="en-US"/>
+        </w:rPr>
+        <w:t>255) type.</w:t>
+      </w:r>
+      <w:r>
+        <w:rPr>
+          <w:rFonts w:ascii="Source Sans Pro SemiBold" w:hAnsi="Source Sans Pro SemiBold"/>
+          <w:sz w:val="24"/>
+          <w:szCs w:val="24"/>
+          <w:lang w:val="en-US"/>
+        </w:rPr>
+        <w:t xml:space="preserve"> I choose a length of 255 because that is the SQL standard for a longer attribute.</w:t>
+      </w:r>
+    </w:p>
+    <w:p>
+      <w:pPr>
+        <w:pStyle w:val="ListParagraph"/>
+        <w:numPr>
+          <w:ilvl w:val="0"/>
+          <w:numId w:val="4"/>
+        </w:numPr>
+        <w:spacing w:line="240" w:lineRule="auto"/>
+        <w:ind w:left="-360"/>
+        <w:rPr>
+          <w:rFonts w:ascii="Source Sans Pro SemiBold" w:hAnsi="Source Sans Pro SemiBold"/>
+          <w:sz w:val="24"/>
+          <w:szCs w:val="24"/>
+          <w:lang w:val="en-US"/>
+        </w:rPr>
+      </w:pPr>
+      <w:proofErr w:type="spellStart"/>
+      <w:r>
+        <w:rPr>
+          <w:rFonts w:ascii="Source Sans Pro SemiBold" w:hAnsi="Source Sans Pro SemiBold"/>
+          <w:sz w:val="24"/>
+          <w:szCs w:val="24"/>
+          <w:lang w:val="en-US"/>
+        </w:rPr>
+        <w:t>Speciality</w:t>
+      </w:r>
+      <w:proofErr w:type="spellEnd"/>
+      <w:r>
+        <w:rPr>
+          <w:rFonts w:ascii="Source Sans Pro SemiBold" w:hAnsi="Source Sans Pro SemiBold"/>
+          <w:sz w:val="24"/>
+          <w:szCs w:val="24"/>
+          <w:lang w:val="en-US"/>
+        </w:rPr>
+        <w:t>: The doctor's area of expertise which cannot be null. It will help with department filtration in the future.</w:t>
+      </w:r>
+    </w:p>
+    <w:p>
+      <w:pPr>
+        <w:spacing w:line="240" w:lineRule="auto"/>
+        <w:rPr>
+          <w:rFonts w:ascii="Source Sans Pro SemiBold" w:hAnsi="Source Sans Pro SemiBold"/>
+          <w:sz w:val="24"/>
+          <w:szCs w:val="24"/>
+          <w:lang w:val="en-US"/>
+        </w:rPr>
+      </w:pPr>
+      <w:r>
+        <w:rPr>
+          <w:rFonts w:ascii="Source Sans Pro SemiBold" w:hAnsi="Source Sans Pro SemiBold"/>
+          <w:sz w:val="24"/>
+          <w:szCs w:val="24"/>
+          <w:lang w:val="en-US"/>
+        </w:rPr>
+        <w:t xml:space="preserve">For example, the </w:t>
+      </w:r>
+      <w:proofErr w:type="spellStart"/>
+      <w:r>
+        <w:rPr>
+          <w:rFonts w:ascii="Source Sans Pro SemiBold" w:hAnsi="Source Sans Pro SemiBold"/>
+          <w:sz w:val="24"/>
+          <w:szCs w:val="24"/>
+          <w:lang w:val="en-US"/>
+        </w:rPr>
+        <w:t>PhoneNumber</w:t>
+      </w:r>
+      <w:proofErr w:type="spellEnd"/>
+      <w:r>
+        <w:rPr>
+          <w:rFonts w:ascii="Source Sans Pro SemiBold" w:hAnsi="Source Sans Pro SemiBold"/>
+          <w:sz w:val="24"/>
+          <w:szCs w:val="24"/>
+          <w:lang w:val="en-US"/>
+        </w:rPr>
+        <w:t xml:space="preserve"> field might be used in an emergency, and the Background field could store information about a doctor's previous surgeries or research projects.</w:t>
+      </w:r>
+      <w:r>
+        <w:rPr>
+          <w:rFonts w:ascii="Source Sans Pro SemiBold" w:hAnsi="Source Sans Pro SemiBold"/>
+          <w:sz w:val="24"/>
+          <w:szCs w:val="24"/>
+          <w:lang w:val="en-US"/>
+        </w:rPr>
+        <w:t xml:space="preserve"> </w:t>
+      </w:r>
+      <w:r>
+        <w:rPr>
+          <w:rFonts w:ascii="Source Sans Pro SemiBold" w:hAnsi="Source Sans Pro SemiBold"/>
+          <w:sz w:val="24"/>
+          <w:szCs w:val="24"/>
+          <w:lang w:val="en-US"/>
+        </w:rPr>
+        <w:t xml:space="preserve">The </w:t>
+      </w:r>
+      <w:proofErr w:type="spellStart"/>
+      <w:r>
+        <w:rPr>
+          <w:rFonts w:ascii="Source Sans Pro SemiBold" w:hAnsi="Source Sans Pro SemiBold"/>
+          <w:sz w:val="24"/>
+          <w:szCs w:val="24"/>
+          <w:lang w:val="en-US"/>
+        </w:rPr>
+        <w:t>Speciality</w:t>
+      </w:r>
+      <w:proofErr w:type="spellEnd"/>
+      <w:r>
+        <w:rPr>
+          <w:rFonts w:ascii="Source Sans Pro SemiBold" w:hAnsi="Source Sans Pro SemiBold"/>
+          <w:sz w:val="24"/>
+          <w:szCs w:val="24"/>
+          <w:lang w:val="en-US"/>
+        </w:rPr>
+        <w:t xml:space="preserve"> field will allow for easier filtering of doctors based on their area of expertise.</w:t>
+      </w:r>
+    </w:p>
+    <w:bookmarkEnd w:id="0"/>
+    <w:p>
+      <w:pPr>
+        <w:spacing w:line="240" w:lineRule="auto"/>
+        <w:rPr>
+          <w:rFonts w:ascii="Source Sans Pro SemiBold" w:hAnsi="Source Sans Pro SemiBold"/>
+          <w:sz w:val="24"/>
+          <w:szCs w:val="24"/>
+          <w:lang w:val="en-US"/>
+        </w:rPr>
+      </w:pPr>
+      <w:r>
+        <w:rPr>
+          <w:rFonts w:ascii="Source Sans Pro SemiBold" w:hAnsi="Source Sans Pro SemiBold"/>
+          <w:sz w:val="24"/>
+          <w:szCs w:val="24"/>
+          <w:lang w:val="en-US"/>
+        </w:rPr>
+        <w:lastRenderedPageBreak/>
+        <w:t>-</w:t>
+      </w:r>
+      <w:r>
+        <w:rPr>
+          <w:rFonts w:ascii="Source Sans Pro SemiBold" w:hAnsi="Source Sans Pro SemiBold"/>
+          <w:sz w:val="24"/>
+          <w:szCs w:val="24"/>
+          <w:lang w:val="en-US"/>
+        </w:rPr>
+        <w:tab/>
+        <w:t>Helpful link: https://hevodata.com/learn/schema-example/ (delete before submission)</w:t>
       </w:r>
     </w:p>
     <w:sectPr>
@@ -439,6 +771,118 @@
     </w:lvl>
   </w:abstractNum>
   <w:abstractNum w:abstractNumId="1" w15:restartNumberingAfterBreak="0">
+    <w:nsid w:val="5A6645B9"/>
+    <w:multiLevelType w:val="hybridMultilevel"/>
+    <w:tmpl w:val="36DAB86A"/>
+    <w:lvl w:ilvl="0" w:tplc="5B484CB6">
+      <w:numFmt w:val="bullet"/>
+      <w:lvlText w:val=""/>
+      <w:lvlJc w:val="left"/>
+      <w:pPr>
+        <w:ind w:left="720" w:hanging="360"/>
+      </w:pPr>
+      <w:rPr>
+        <w:rFonts w:ascii="Symbol" w:eastAsiaTheme="minorHAnsi" w:hAnsi="Symbol" w:cstheme="minorBidi" w:hint="default"/>
+      </w:rPr>
+    </w:lvl>
+    <w:lvl w:ilvl="1" w:tplc="04020003" w:tentative="1">
+      <w:start w:val="1"/>
+      <w:numFmt w:val="bullet"/>
+      <w:lvlText w:val="o"/>
+      <w:lvlJc w:val="left"/>
+      <w:pPr>
+        <w:ind w:left="1440" w:hanging="360"/>
+      </w:pPr>
+      <w:rPr>
+        <w:rFonts w:ascii="Courier New" w:hAnsi="Courier New" w:cs="Courier New" w:hint="default"/>
+      </w:rPr>
+    </w:lvl>
+    <w:lvl w:ilvl="2" w:tplc="04020005" w:tentative="1">
+      <w:start w:val="1"/>
+      <w:numFmt w:val="bullet"/>
+      <w:lvlText w:val=""/>
+      <w:lvlJc w:val="left"/>
+      <w:pPr>
+        <w:ind w:left="2160" w:hanging="360"/>
+      </w:pPr>
+      <w:rPr>
+        <w:rFonts w:ascii="Wingdings" w:hAnsi="Wingdings" w:hint="default"/>
+      </w:rPr>
+    </w:lvl>
+    <w:lvl w:ilvl="3" w:tplc="04020001" w:tentative="1">
+      <w:start w:val="1"/>
+      <w:numFmt w:val="bullet"/>
+      <w:lvlText w:val=""/>
+      <w:lvlJc w:val="left"/>
+      <w:pPr>
+        <w:ind w:left="2880" w:hanging="360"/>
+      </w:pPr>
+      <w:rPr>
+        <w:rFonts w:ascii="Symbol" w:hAnsi="Symbol" w:hint="default"/>
+      </w:rPr>
+    </w:lvl>
+    <w:lvl w:ilvl="4" w:tplc="04020003" w:tentative="1">
+      <w:start w:val="1"/>
+      <w:numFmt w:val="bullet"/>
+      <w:lvlText w:val="o"/>
+      <w:lvlJc w:val="left"/>
+      <w:pPr>
+        <w:ind w:left="3600" w:hanging="360"/>
+      </w:pPr>
+      <w:rPr>
+        <w:rFonts w:ascii="Courier New" w:hAnsi="Courier New" w:cs="Courier New" w:hint="default"/>
+      </w:rPr>
+    </w:lvl>
+    <w:lvl w:ilvl="5" w:tplc="04020005" w:tentative="1">
+      <w:start w:val="1"/>
+      <w:numFmt w:val="bullet"/>
+      <w:lvlText w:val=""/>
+      <w:lvlJc w:val="left"/>
+      <w:pPr>
+        <w:ind w:left="4320" w:hanging="360"/>
+      </w:pPr>
+      <w:rPr>
+        <w:rFonts w:ascii="Wingdings" w:hAnsi="Wingdings" w:hint="default"/>
+      </w:rPr>
+    </w:lvl>
+    <w:lvl w:ilvl="6" w:tplc="04020001" w:tentative="1">
+      <w:start w:val="1"/>
+      <w:numFmt w:val="bullet"/>
+      <w:lvlText w:val=""/>
+      <w:lvlJc w:val="left"/>
+      <w:pPr>
+        <w:ind w:left="5040" w:hanging="360"/>
+      </w:pPr>
+      <w:rPr>
+        <w:rFonts w:ascii="Symbol" w:hAnsi="Symbol" w:hint="default"/>
+      </w:rPr>
+    </w:lvl>
+    <w:lvl w:ilvl="7" w:tplc="04020003" w:tentative="1">
+      <w:start w:val="1"/>
+      <w:numFmt w:val="bullet"/>
+      <w:lvlText w:val="o"/>
+      <w:lvlJc w:val="left"/>
+      <w:pPr>
+        <w:ind w:left="5760" w:hanging="360"/>
+      </w:pPr>
+      <w:rPr>
+        <w:rFonts w:ascii="Courier New" w:hAnsi="Courier New" w:cs="Courier New" w:hint="default"/>
+      </w:rPr>
+    </w:lvl>
+    <w:lvl w:ilvl="8" w:tplc="04020005" w:tentative="1">
+      <w:start w:val="1"/>
+      <w:numFmt w:val="bullet"/>
+      <w:lvlText w:val=""/>
+      <w:lvlJc w:val="left"/>
+      <w:pPr>
+        <w:ind w:left="6480" w:hanging="360"/>
+      </w:pPr>
+      <w:rPr>
+        <w:rFonts w:ascii="Wingdings" w:hAnsi="Wingdings" w:hint="default"/>
+      </w:rPr>
+    </w:lvl>
+  </w:abstractNum>
+  <w:abstractNum w:abstractNumId="2" w15:restartNumberingAfterBreak="0">
     <w:nsid w:val="5E442901"/>
     <w:multiLevelType w:val="hybridMultilevel"/>
     <w:tmpl w:val="27484FD0"/>
@@ -451,6 +895,118 @@
       </w:pPr>
       <w:rPr>
         <w:rFonts w:ascii="Source Sans Pro SemiBold" w:eastAsiaTheme="minorHAnsi" w:hAnsi="Source Sans Pro SemiBold" w:cstheme="minorBidi" w:hint="default"/>
+      </w:rPr>
+    </w:lvl>
+    <w:lvl w:ilvl="1" w:tplc="04020003" w:tentative="1">
+      <w:start w:val="1"/>
+      <w:numFmt w:val="bullet"/>
+      <w:lvlText w:val="o"/>
+      <w:lvlJc w:val="left"/>
+      <w:pPr>
+        <w:ind w:left="1440" w:hanging="360"/>
+      </w:pPr>
+      <w:rPr>
+        <w:rFonts w:ascii="Courier New" w:hAnsi="Courier New" w:cs="Courier New" w:hint="default"/>
+      </w:rPr>
+    </w:lvl>
+    <w:lvl w:ilvl="2" w:tplc="04020005" w:tentative="1">
+      <w:start w:val="1"/>
+      <w:numFmt w:val="bullet"/>
+      <w:lvlText w:val=""/>
+      <w:lvlJc w:val="left"/>
+      <w:pPr>
+        <w:ind w:left="2160" w:hanging="360"/>
+      </w:pPr>
+      <w:rPr>
+        <w:rFonts w:ascii="Wingdings" w:hAnsi="Wingdings" w:hint="default"/>
+      </w:rPr>
+    </w:lvl>
+    <w:lvl w:ilvl="3" w:tplc="04020001" w:tentative="1">
+      <w:start w:val="1"/>
+      <w:numFmt w:val="bullet"/>
+      <w:lvlText w:val=""/>
+      <w:lvlJc w:val="left"/>
+      <w:pPr>
+        <w:ind w:left="2880" w:hanging="360"/>
+      </w:pPr>
+      <w:rPr>
+        <w:rFonts w:ascii="Symbol" w:hAnsi="Symbol" w:hint="default"/>
+      </w:rPr>
+    </w:lvl>
+    <w:lvl w:ilvl="4" w:tplc="04020003" w:tentative="1">
+      <w:start w:val="1"/>
+      <w:numFmt w:val="bullet"/>
+      <w:lvlText w:val="o"/>
+      <w:lvlJc w:val="left"/>
+      <w:pPr>
+        <w:ind w:left="3600" w:hanging="360"/>
+      </w:pPr>
+      <w:rPr>
+        <w:rFonts w:ascii="Courier New" w:hAnsi="Courier New" w:cs="Courier New" w:hint="default"/>
+      </w:rPr>
+    </w:lvl>
+    <w:lvl w:ilvl="5" w:tplc="04020005" w:tentative="1">
+      <w:start w:val="1"/>
+      <w:numFmt w:val="bullet"/>
+      <w:lvlText w:val=""/>
+      <w:lvlJc w:val="left"/>
+      <w:pPr>
+        <w:ind w:left="4320" w:hanging="360"/>
+      </w:pPr>
+      <w:rPr>
+        <w:rFonts w:ascii="Wingdings" w:hAnsi="Wingdings" w:hint="default"/>
+      </w:rPr>
+    </w:lvl>
+    <w:lvl w:ilvl="6" w:tplc="04020001" w:tentative="1">
+      <w:start w:val="1"/>
+      <w:numFmt w:val="bullet"/>
+      <w:lvlText w:val=""/>
+      <w:lvlJc w:val="left"/>
+      <w:pPr>
+        <w:ind w:left="5040" w:hanging="360"/>
+      </w:pPr>
+      <w:rPr>
+        <w:rFonts w:ascii="Symbol" w:hAnsi="Symbol" w:hint="default"/>
+      </w:rPr>
+    </w:lvl>
+    <w:lvl w:ilvl="7" w:tplc="04020003" w:tentative="1">
+      <w:start w:val="1"/>
+      <w:numFmt w:val="bullet"/>
+      <w:lvlText w:val="o"/>
+      <w:lvlJc w:val="left"/>
+      <w:pPr>
+        <w:ind w:left="5760" w:hanging="360"/>
+      </w:pPr>
+      <w:rPr>
+        <w:rFonts w:ascii="Courier New" w:hAnsi="Courier New" w:cs="Courier New" w:hint="default"/>
+      </w:rPr>
+    </w:lvl>
+    <w:lvl w:ilvl="8" w:tplc="04020005" w:tentative="1">
+      <w:start w:val="1"/>
+      <w:numFmt w:val="bullet"/>
+      <w:lvlText w:val=""/>
+      <w:lvlJc w:val="left"/>
+      <w:pPr>
+        <w:ind w:left="6480" w:hanging="360"/>
+      </w:pPr>
+      <w:rPr>
+        <w:rFonts w:ascii="Wingdings" w:hAnsi="Wingdings" w:hint="default"/>
+      </w:rPr>
+    </w:lvl>
+  </w:abstractNum>
+  <w:abstractNum w:abstractNumId="3" w15:restartNumberingAfterBreak="0">
+    <w:nsid w:val="73794909"/>
+    <w:multiLevelType w:val="hybridMultilevel"/>
+    <w:tmpl w:val="BCC0BFF0"/>
+    <w:lvl w:ilvl="0" w:tplc="E2822368">
+      <w:numFmt w:val="bullet"/>
+      <w:lvlText w:val=""/>
+      <w:lvlJc w:val="left"/>
+      <w:pPr>
+        <w:ind w:left="720" w:hanging="360"/>
+      </w:pPr>
+      <w:rPr>
+        <w:rFonts w:ascii="Symbol" w:eastAsiaTheme="minorHAnsi" w:hAnsi="Symbol" w:cstheme="minorBidi" w:hint="default"/>
       </w:rPr>
     </w:lvl>
     <w:lvl w:ilvl="1" w:tplc="04020003" w:tentative="1">
@@ -554,7 +1110,13 @@
     <w:abstractNumId w:val="0"/>
   </w:num>
   <w:num w:numId="2" w16cid:durableId="974481716">
+    <w:abstractNumId w:val="2"/>
+  </w:num>
+  <w:num w:numId="3" w16cid:durableId="1241258273">
     <w:abstractNumId w:val="1"/>
+  </w:num>
+  <w:num w:numId="4" w16cid:durableId="1512332523">
+    <w:abstractNumId w:val="3"/>
   </w:num>
 </w:numbering>
 </file>

</xml_diff>

<commit_message>
Wrote my second table overview
- Wrote the Logs table overview
- Formatted the document
</commit_message>
<xml_diff>
--- a/Databases/Database Design.docx
+++ b/Databases/Database Design.docx
@@ -332,7 +332,7 @@
           <w:numId w:val="4"/>
         </w:numPr>
         <w:spacing w:line="240" w:lineRule="auto"/>
-        <w:ind w:left="-360"/>
+        <w:ind w:left="0"/>
         <w:rPr>
           <w:rFonts w:ascii="Source Sans Pro SemiBold" w:hAnsi="Source Sans Pro SemiBold"/>
           <w:sz w:val="24"/>
@@ -369,7 +369,7 @@
           <w:numId w:val="4"/>
         </w:numPr>
         <w:spacing w:line="240" w:lineRule="auto"/>
-        <w:ind w:left="-360"/>
+        <w:ind w:left="0"/>
         <w:rPr>
           <w:rFonts w:ascii="Source Sans Pro SemiBold" w:hAnsi="Source Sans Pro SemiBold"/>
           <w:sz w:val="24"/>
@@ -415,7 +415,7 @@
           <w:numId w:val="4"/>
         </w:numPr>
         <w:spacing w:line="240" w:lineRule="auto"/>
-        <w:ind w:left="-360"/>
+        <w:ind w:left="0"/>
         <w:rPr>
           <w:rFonts w:ascii="Source Sans Pro SemiBold" w:hAnsi="Source Sans Pro SemiBold"/>
           <w:sz w:val="24"/>
@@ -452,7 +452,7 @@
           <w:numId w:val="4"/>
         </w:numPr>
         <w:spacing w:line="240" w:lineRule="auto"/>
-        <w:ind w:left="-360"/>
+        <w:ind w:left="0"/>
         <w:rPr>
           <w:rFonts w:ascii="Source Sans Pro SemiBold" w:hAnsi="Source Sans Pro SemiBold"/>
           <w:sz w:val="24"/>
@@ -507,7 +507,7 @@
           <w:numId w:val="4"/>
         </w:numPr>
         <w:spacing w:line="240" w:lineRule="auto"/>
-        <w:ind w:left="-360"/>
+        <w:ind w:left="0"/>
         <w:rPr>
           <w:rFonts w:ascii="Source Sans Pro SemiBold" w:hAnsi="Source Sans Pro SemiBold"/>
           <w:sz w:val="24"/>
@@ -625,6 +625,309 @@
           <w:lang w:val="en-US"/>
         </w:rPr>
       </w:pPr>
+    </w:p>
+    <w:p>
+      <w:pPr>
+        <w:spacing w:line="240" w:lineRule="auto"/>
+        <w:rPr>
+          <w:rFonts w:ascii="Source Sans Pro SemiBold" w:hAnsi="Source Sans Pro SemiBold"/>
+          <w:sz w:val="24"/>
+          <w:szCs w:val="24"/>
+          <w:lang w:val="en-US"/>
+        </w:rPr>
+      </w:pPr>
+      <w:r>
+        <w:rPr>
+          <w:rFonts w:ascii="Source Sans Pro SemiBold" w:hAnsi="Source Sans Pro SemiBold"/>
+          <w:sz w:val="24"/>
+          <w:szCs w:val="24"/>
+          <w:lang w:val="en-US"/>
+        </w:rPr>
+        <w:tab/>
+        <w:t xml:space="preserve">The ‘Logs’ table </w:t>
+      </w:r>
+      <w:r>
+        <w:rPr>
+          <w:rFonts w:ascii="Source Sans Pro SemiBold" w:hAnsi="Source Sans Pro SemiBold"/>
+          <w:sz w:val="24"/>
+          <w:szCs w:val="24"/>
+          <w:lang w:val="en-US"/>
+        </w:rPr>
+        <w:t>records users’ actions within</w:t>
+      </w:r>
+      <w:r>
+        <w:rPr>
+          <w:rFonts w:ascii="Source Sans Pro SemiBold" w:hAnsi="Source Sans Pro SemiBold"/>
+          <w:sz w:val="24"/>
+          <w:szCs w:val="24"/>
+          <w:lang w:val="en-US"/>
+        </w:rPr>
+        <w:t xml:space="preserve"> the interface</w:t>
+      </w:r>
+      <w:r>
+        <w:rPr>
+          <w:rFonts w:ascii="Source Sans Pro SemiBold" w:hAnsi="Source Sans Pro SemiBold"/>
+          <w:sz w:val="24"/>
+          <w:szCs w:val="24"/>
+          <w:lang w:val="en-US"/>
+        </w:rPr>
+        <w:t>, providing the administrators with valuable information on how the system is used</w:t>
+      </w:r>
+      <w:r>
+        <w:rPr>
+          <w:rFonts w:ascii="Source Sans Pro SemiBold" w:hAnsi="Source Sans Pro SemiBold"/>
+          <w:sz w:val="24"/>
+          <w:szCs w:val="24"/>
+          <w:lang w:val="en-US"/>
+        </w:rPr>
+        <w:t>. It</w:t>
+      </w:r>
+      <w:r>
+        <w:rPr>
+          <w:rFonts w:ascii="Source Sans Pro SemiBold" w:hAnsi="Source Sans Pro SemiBold"/>
+          <w:sz w:val="24"/>
+          <w:szCs w:val="24"/>
+          <w:lang w:val="en-US"/>
+        </w:rPr>
+        <w:t xml:space="preserve"> contains the fo</w:t>
+      </w:r>
+      <w:r>
+        <w:rPr>
+          <w:rFonts w:ascii="Source Sans Pro SemiBold" w:hAnsi="Source Sans Pro SemiBold"/>
+          <w:sz w:val="24"/>
+          <w:szCs w:val="24"/>
+          <w:lang w:val="en-US"/>
+        </w:rPr>
+        <w:t>llowing attributes:</w:t>
+      </w:r>
+    </w:p>
+    <w:p>
+      <w:pPr>
+        <w:pStyle w:val="ListParagraph"/>
+        <w:numPr>
+          <w:ilvl w:val="0"/>
+          <w:numId w:val="4"/>
+        </w:numPr>
+        <w:spacing w:line="240" w:lineRule="auto"/>
+        <w:ind w:left="0"/>
+        <w:rPr>
+          <w:rFonts w:ascii="Source Sans Pro SemiBold" w:hAnsi="Source Sans Pro SemiBold"/>
+          <w:sz w:val="24"/>
+          <w:szCs w:val="24"/>
+          <w:lang w:val="en-US"/>
+        </w:rPr>
+      </w:pPr>
+      <w:proofErr w:type="spellStart"/>
+      <w:r>
+        <w:rPr>
+          <w:rFonts w:ascii="Source Sans Pro SemiBold" w:hAnsi="Source Sans Pro SemiBold"/>
+          <w:sz w:val="24"/>
+          <w:szCs w:val="24"/>
+          <w:lang w:val="en-US"/>
+        </w:rPr>
+        <w:t>LogID</w:t>
+      </w:r>
+      <w:proofErr w:type="spellEnd"/>
+      <w:r>
+        <w:rPr>
+          <w:rFonts w:ascii="Source Sans Pro SemiBold" w:hAnsi="Source Sans Pro SemiBold"/>
+          <w:sz w:val="24"/>
+          <w:szCs w:val="24"/>
+          <w:lang w:val="en-US"/>
+        </w:rPr>
+        <w:t xml:space="preserve"> (PK): A unique identifier for each log in the system</w:t>
+      </w:r>
+      <w:r>
+        <w:rPr>
+          <w:rFonts w:ascii="Source Sans Pro SemiBold" w:hAnsi="Source Sans Pro SemiBold"/>
+          <w:sz w:val="24"/>
+          <w:szCs w:val="24"/>
+          <w:lang w:val="en-US"/>
+        </w:rPr>
+        <w:t xml:space="preserve">, </w:t>
+      </w:r>
+      <w:r>
+        <w:rPr>
+          <w:rFonts w:ascii="Source Sans Pro SemiBold" w:hAnsi="Source Sans Pro SemiBold"/>
+          <w:sz w:val="24"/>
+          <w:szCs w:val="24"/>
+          <w:lang w:val="en-US"/>
+        </w:rPr>
+        <w:t>ensuring no two entries</w:t>
+      </w:r>
+      <w:r>
+        <w:rPr>
+          <w:rFonts w:ascii="Source Sans Pro SemiBold" w:hAnsi="Source Sans Pro SemiBold"/>
+          <w:sz w:val="24"/>
+          <w:szCs w:val="24"/>
+          <w:lang w:val="en-US"/>
+        </w:rPr>
+        <w:t>’ PKs</w:t>
+      </w:r>
+      <w:r>
+        <w:rPr>
+          <w:rFonts w:ascii="Source Sans Pro SemiBold" w:hAnsi="Source Sans Pro SemiBold"/>
+          <w:sz w:val="24"/>
+          <w:szCs w:val="24"/>
+          <w:lang w:val="en-US"/>
+        </w:rPr>
+        <w:t xml:space="preserve"> are identical.</w:t>
+      </w:r>
+    </w:p>
+    <w:p>
+      <w:pPr>
+        <w:pStyle w:val="ListParagraph"/>
+        <w:numPr>
+          <w:ilvl w:val="0"/>
+          <w:numId w:val="4"/>
+        </w:numPr>
+        <w:spacing w:line="240" w:lineRule="auto"/>
+        <w:ind w:left="0"/>
+        <w:rPr>
+          <w:rFonts w:ascii="Source Sans Pro SemiBold" w:hAnsi="Source Sans Pro SemiBold"/>
+          <w:sz w:val="24"/>
+          <w:szCs w:val="24"/>
+          <w:lang w:val="en-US"/>
+        </w:rPr>
+      </w:pPr>
+      <w:proofErr w:type="spellStart"/>
+      <w:r>
+        <w:rPr>
+          <w:rFonts w:ascii="Source Sans Pro SemiBold" w:hAnsi="Source Sans Pro SemiBold"/>
+          <w:sz w:val="24"/>
+          <w:szCs w:val="24"/>
+          <w:lang w:val="en-US"/>
+        </w:rPr>
+        <w:t>PatientID</w:t>
+      </w:r>
+      <w:proofErr w:type="spellEnd"/>
+      <w:r>
+        <w:rPr>
+          <w:rFonts w:ascii="Source Sans Pro SemiBold" w:hAnsi="Source Sans Pro SemiBold"/>
+          <w:sz w:val="24"/>
+          <w:szCs w:val="24"/>
+          <w:lang w:val="en-US"/>
+        </w:rPr>
+        <w:t xml:space="preserve">: </w:t>
+      </w:r>
+      <w:r>
+        <w:rPr>
+          <w:rFonts w:ascii="Source Sans Pro SemiBold" w:hAnsi="Source Sans Pro SemiBold"/>
+          <w:sz w:val="24"/>
+          <w:szCs w:val="24"/>
+          <w:lang w:val="en-US"/>
+        </w:rPr>
+        <w:t>An identifier</w:t>
+      </w:r>
+      <w:r>
+        <w:rPr>
+          <w:rFonts w:ascii="Source Sans Pro SemiBold" w:hAnsi="Source Sans Pro SemiBold"/>
+          <w:sz w:val="24"/>
+          <w:szCs w:val="24"/>
+          <w:lang w:val="en-US"/>
+        </w:rPr>
+        <w:t xml:space="preserve"> connect</w:t>
+      </w:r>
+      <w:r>
+        <w:rPr>
+          <w:rFonts w:ascii="Source Sans Pro SemiBold" w:hAnsi="Source Sans Pro SemiBold"/>
+          <w:sz w:val="24"/>
+          <w:szCs w:val="24"/>
+          <w:lang w:val="en-US"/>
+        </w:rPr>
+        <w:t xml:space="preserve">ing </w:t>
+      </w:r>
+      <w:r>
+        <w:rPr>
+          <w:rFonts w:ascii="Source Sans Pro SemiBold" w:hAnsi="Source Sans Pro SemiBold"/>
+          <w:sz w:val="24"/>
+          <w:szCs w:val="24"/>
+          <w:lang w:val="en-US"/>
+        </w:rPr>
+        <w:t>the ‘Logs’ table with the ‘Patients’ table,</w:t>
+      </w:r>
+      <w:r>
+        <w:t xml:space="preserve"> </w:t>
+      </w:r>
+      <w:r>
+        <w:rPr>
+          <w:rFonts w:ascii="Source Sans Pro SemiBold" w:hAnsi="Source Sans Pro SemiBold"/>
+          <w:sz w:val="24"/>
+          <w:szCs w:val="24"/>
+          <w:lang w:val="en-US"/>
+        </w:rPr>
+        <w:t>allowing administrators to track user activity by patient</w:t>
+      </w:r>
+      <w:r>
+        <w:rPr>
+          <w:rFonts w:ascii="Source Sans Pro SemiBold" w:hAnsi="Source Sans Pro SemiBold"/>
+          <w:sz w:val="24"/>
+          <w:szCs w:val="24"/>
+          <w:lang w:val="en-US"/>
+        </w:rPr>
+        <w:t>.</w:t>
+      </w:r>
+    </w:p>
+    <w:p>
+      <w:pPr>
+        <w:pStyle w:val="ListParagraph"/>
+        <w:numPr>
+          <w:ilvl w:val="0"/>
+          <w:numId w:val="4"/>
+        </w:numPr>
+        <w:spacing w:line="240" w:lineRule="auto"/>
+        <w:ind w:left="0"/>
+        <w:rPr>
+          <w:rFonts w:ascii="Source Sans Pro SemiBold" w:hAnsi="Source Sans Pro SemiBold"/>
+          <w:sz w:val="24"/>
+          <w:szCs w:val="24"/>
+          <w:lang w:val="en-US"/>
+        </w:rPr>
+      </w:pPr>
+      <w:r>
+        <w:rPr>
+          <w:rFonts w:ascii="Source Sans Pro SemiBold" w:hAnsi="Source Sans Pro SemiBold"/>
+          <w:sz w:val="24"/>
+          <w:szCs w:val="24"/>
+          <w:lang w:val="en-US"/>
+        </w:rPr>
+        <w:t xml:space="preserve">Timestamp: </w:t>
+      </w:r>
+      <w:r>
+        <w:rPr>
+          <w:rFonts w:ascii="Source Sans Pro SemiBold" w:hAnsi="Source Sans Pro SemiBold"/>
+          <w:sz w:val="24"/>
+          <w:szCs w:val="24"/>
+          <w:lang w:val="en-US"/>
+        </w:rPr>
+        <w:t xml:space="preserve">A </w:t>
+      </w:r>
+      <w:r>
+        <w:rPr>
+          <w:rFonts w:ascii="Source Sans Pro SemiBold" w:hAnsi="Source Sans Pro SemiBold"/>
+          <w:sz w:val="24"/>
+          <w:szCs w:val="24"/>
+          <w:lang w:val="en-US"/>
+        </w:rPr>
+        <w:t>crucial attribute that records the date and time of each user action, aiding in problem detection and system maintenance.</w:t>
+      </w:r>
+    </w:p>
+    <w:p>
+      <w:pPr>
+        <w:pStyle w:val="ListParagraph"/>
+        <w:numPr>
+          <w:ilvl w:val="0"/>
+          <w:numId w:val="4"/>
+        </w:numPr>
+        <w:spacing w:line="240" w:lineRule="auto"/>
+        <w:ind w:left="0"/>
+        <w:rPr>
+          <w:rFonts w:ascii="Source Sans Pro SemiBold" w:hAnsi="Source Sans Pro SemiBold"/>
+          <w:sz w:val="24"/>
+          <w:szCs w:val="24"/>
+          <w:lang w:val="en-US"/>
+        </w:rPr>
+      </w:pPr>
       <w:r>
         <w:rPr>
           <w:rFonts w:ascii="Source Sans Pro SemiBold" w:hAnsi="Source Sans Pro SemiBold"/>
@@ -633,22 +936,293 @@
           <w:lang w:val="en-US"/>
         </w:rPr>
         <w:lastRenderedPageBreak/>
-        <w:t>-</w:t>
-      </w:r>
-      <w:r>
-        <w:rPr>
-          <w:rFonts w:ascii="Source Sans Pro SemiBold" w:hAnsi="Source Sans Pro SemiBold"/>
-          <w:sz w:val="24"/>
-          <w:szCs w:val="24"/>
-          <w:lang w:val="en-US"/>
-        </w:rPr>
-        <w:tab/>
-        <w:t>Helpful link: https://hevodata.com/learn/schema-example/ (delete before submission)</w:t>
-      </w:r>
+        <w:t xml:space="preserve">Action: This column </w:t>
+      </w:r>
+      <w:r>
+        <w:rPr>
+          <w:rFonts w:ascii="Source Sans Pro SemiBold" w:hAnsi="Source Sans Pro SemiBold"/>
+          <w:sz w:val="24"/>
+          <w:szCs w:val="24"/>
+          <w:lang w:val="en-US"/>
+        </w:rPr>
+        <w:t xml:space="preserve">stores a human-readable </w:t>
+      </w:r>
+      <w:r>
+        <w:rPr>
+          <w:rFonts w:ascii="Source Sans Pro SemiBold" w:hAnsi="Source Sans Pro SemiBold"/>
+          <w:sz w:val="24"/>
+          <w:szCs w:val="24"/>
+          <w:lang w:val="en-US"/>
+        </w:rPr>
+        <w:t>description of the users</w:t>
+      </w:r>
+      <w:r>
+        <w:rPr>
+          <w:rFonts w:ascii="Source Sans Pro SemiBold" w:hAnsi="Source Sans Pro SemiBold"/>
+          <w:sz w:val="24"/>
+          <w:szCs w:val="24"/>
+          <w:lang w:val="en-US"/>
+        </w:rPr>
+        <w:t>’</w:t>
+      </w:r>
+      <w:r>
+        <w:rPr>
+          <w:rFonts w:ascii="Source Sans Pro SemiBold" w:hAnsi="Source Sans Pro SemiBold"/>
+          <w:sz w:val="24"/>
+          <w:szCs w:val="24"/>
+          <w:lang w:val="en-US"/>
+        </w:rPr>
+        <w:t xml:space="preserve"> action</w:t>
+      </w:r>
+      <w:r>
+        <w:rPr>
+          <w:rFonts w:ascii="Source Sans Pro SemiBold" w:hAnsi="Source Sans Pro SemiBold"/>
+          <w:sz w:val="24"/>
+          <w:szCs w:val="24"/>
+          <w:lang w:val="en-US"/>
+        </w:rPr>
+        <w:t>s</w:t>
+      </w:r>
+      <w:r>
+        <w:rPr>
+          <w:rFonts w:ascii="Source Sans Pro SemiBold" w:hAnsi="Source Sans Pro SemiBold"/>
+          <w:sz w:val="24"/>
+          <w:szCs w:val="24"/>
+          <w:lang w:val="en-US"/>
+        </w:rPr>
+        <w:t>, such as logging in or booking an appointment</w:t>
+      </w:r>
+      <w:r>
+        <w:rPr>
+          <w:rFonts w:ascii="Source Sans Pro SemiBold" w:hAnsi="Source Sans Pro SemiBold"/>
+          <w:sz w:val="24"/>
+          <w:szCs w:val="24"/>
+          <w:lang w:val="en-US"/>
+        </w:rPr>
+        <w:t xml:space="preserve">. Its type is </w:t>
+      </w:r>
+      <w:proofErr w:type="gramStart"/>
+      <w:r>
+        <w:rPr>
+          <w:rFonts w:ascii="Source Sans Pro SemiBold" w:hAnsi="Source Sans Pro SemiBold"/>
+          <w:sz w:val="24"/>
+          <w:szCs w:val="24"/>
+          <w:lang w:val="en-US"/>
+        </w:rPr>
+        <w:t>VARCHAR(</w:t>
+      </w:r>
+      <w:proofErr w:type="gramEnd"/>
+      <w:r>
+        <w:rPr>
+          <w:rFonts w:ascii="Source Sans Pro SemiBold" w:hAnsi="Source Sans Pro SemiBold"/>
+          <w:sz w:val="24"/>
+          <w:szCs w:val="24"/>
+          <w:lang w:val="en-US"/>
+        </w:rPr>
+        <w:t xml:space="preserve">255), </w:t>
+      </w:r>
+      <w:r>
+        <w:rPr>
+          <w:rFonts w:ascii="Source Sans Pro SemiBold" w:hAnsi="Source Sans Pro SemiBold"/>
+          <w:sz w:val="24"/>
+          <w:szCs w:val="24"/>
+          <w:lang w:val="en-US"/>
+        </w:rPr>
+        <w:t xml:space="preserve">providing ample space for </w:t>
+      </w:r>
+      <w:r>
+        <w:rPr>
+          <w:rFonts w:ascii="Source Sans Pro SemiBold" w:hAnsi="Source Sans Pro SemiBold"/>
+          <w:sz w:val="24"/>
+          <w:szCs w:val="24"/>
+          <w:lang w:val="en-US"/>
+        </w:rPr>
+        <w:t xml:space="preserve">a </w:t>
+      </w:r>
+      <w:r>
+        <w:rPr>
+          <w:rFonts w:ascii="Source Sans Pro SemiBold" w:hAnsi="Source Sans Pro SemiBold"/>
+          <w:sz w:val="24"/>
+          <w:szCs w:val="24"/>
+          <w:lang w:val="en-US"/>
+        </w:rPr>
+        <w:t>detailed description.</w:t>
+      </w:r>
+    </w:p>
+    <w:p>
+      <w:pPr>
+        <w:spacing w:line="240" w:lineRule="auto"/>
+        <w:ind w:left="360"/>
+        <w:rPr>
+          <w:rFonts w:ascii="Source Sans Pro SemiBold" w:hAnsi="Source Sans Pro SemiBold"/>
+          <w:sz w:val="24"/>
+          <w:szCs w:val="24"/>
+          <w:lang w:val="en-US"/>
+        </w:rPr>
+      </w:pPr>
+      <w:r>
+        <w:rPr>
+          <w:rFonts w:ascii="Source Sans Pro SemiBold" w:hAnsi="Source Sans Pro SemiBold"/>
+          <w:sz w:val="24"/>
+          <w:szCs w:val="24"/>
+          <w:lang w:val="en-US"/>
+        </w:rPr>
+        <w:t xml:space="preserve">All the attributes in the ‘Logs’ table are </w:t>
+      </w:r>
+      <w:r>
+        <w:rPr>
+          <w:rFonts w:ascii="Source Sans Pro SemiBold" w:hAnsi="Source Sans Pro SemiBold"/>
+          <w:sz w:val="24"/>
+          <w:szCs w:val="24"/>
+          <w:lang w:val="en-US"/>
+        </w:rPr>
+        <w:t>required and cannot be null</w:t>
+      </w:r>
+      <w:r>
+        <w:rPr>
+          <w:rFonts w:ascii="Source Sans Pro SemiBold" w:hAnsi="Source Sans Pro SemiBold"/>
+          <w:sz w:val="24"/>
+          <w:szCs w:val="24"/>
+          <w:lang w:val="en-US"/>
+        </w:rPr>
+        <w:t xml:space="preserve">. </w:t>
+      </w:r>
+      <w:r>
+        <w:rPr>
+          <w:rFonts w:ascii="Source Sans Pro SemiBold" w:hAnsi="Source Sans Pro SemiBold"/>
+          <w:sz w:val="24"/>
+          <w:szCs w:val="24"/>
+          <w:lang w:val="en-US"/>
+        </w:rPr>
+        <w:t xml:space="preserve">The </w:t>
+      </w:r>
+      <w:proofErr w:type="spellStart"/>
+      <w:r>
+        <w:rPr>
+          <w:rFonts w:ascii="Source Sans Pro SemiBold" w:hAnsi="Source Sans Pro SemiBold"/>
+          <w:sz w:val="24"/>
+          <w:szCs w:val="24"/>
+          <w:lang w:val="en-US"/>
+        </w:rPr>
+        <w:t>LogID</w:t>
+      </w:r>
+      <w:proofErr w:type="spellEnd"/>
+      <w:r>
+        <w:rPr>
+          <w:rFonts w:ascii="Source Sans Pro SemiBold" w:hAnsi="Source Sans Pro SemiBold"/>
+          <w:sz w:val="24"/>
+          <w:szCs w:val="24"/>
+          <w:lang w:val="en-US"/>
+        </w:rPr>
+        <w:t xml:space="preserve"> and </w:t>
+      </w:r>
+      <w:proofErr w:type="spellStart"/>
+      <w:r>
+        <w:rPr>
+          <w:rFonts w:ascii="Source Sans Pro SemiBold" w:hAnsi="Source Sans Pro SemiBold"/>
+          <w:sz w:val="24"/>
+          <w:szCs w:val="24"/>
+          <w:lang w:val="en-US"/>
+        </w:rPr>
+        <w:t>PatientID</w:t>
+      </w:r>
+      <w:proofErr w:type="spellEnd"/>
+      <w:r>
+        <w:rPr>
+          <w:rFonts w:ascii="Source Sans Pro SemiBold" w:hAnsi="Source Sans Pro SemiBold"/>
+          <w:sz w:val="24"/>
+          <w:szCs w:val="24"/>
+          <w:lang w:val="en-US"/>
+        </w:rPr>
+        <w:t xml:space="preserve"> are essential for connecting user actions to the relevant patients and ensuring the uniqueness of each log entry.</w:t>
+      </w:r>
+      <w:r>
+        <w:rPr>
+          <w:rFonts w:ascii="Source Sans Pro SemiBold" w:hAnsi="Source Sans Pro SemiBold"/>
+          <w:sz w:val="24"/>
+          <w:szCs w:val="24"/>
+          <w:lang w:val="en-US"/>
+        </w:rPr>
+        <w:t xml:space="preserve"> </w:t>
+      </w:r>
+      <w:r>
+        <w:rPr>
+          <w:rFonts w:ascii="Source Sans Pro SemiBold" w:hAnsi="Source Sans Pro SemiBold"/>
+          <w:sz w:val="24"/>
+          <w:szCs w:val="24"/>
+          <w:lang w:val="en-US"/>
+        </w:rPr>
+        <w:t>The Timestamp is crucial for tracking the sequence of events within the system and identifying potential issues.</w:t>
+      </w:r>
+      <w:r>
+        <w:rPr>
+          <w:rFonts w:ascii="Source Sans Pro SemiBold" w:hAnsi="Source Sans Pro SemiBold"/>
+          <w:sz w:val="24"/>
+          <w:szCs w:val="24"/>
+          <w:lang w:val="en-US"/>
+        </w:rPr>
+        <w:t xml:space="preserve"> </w:t>
+      </w:r>
+      <w:r>
+        <w:rPr>
+          <w:rFonts w:ascii="Source Sans Pro SemiBold" w:hAnsi="Source Sans Pro SemiBold"/>
+          <w:sz w:val="24"/>
+          <w:szCs w:val="24"/>
+          <w:lang w:val="en-US"/>
+        </w:rPr>
+        <w:t>F</w:t>
+      </w:r>
+      <w:r>
+        <w:rPr>
+          <w:rFonts w:ascii="Source Sans Pro SemiBold" w:hAnsi="Source Sans Pro SemiBold"/>
+          <w:sz w:val="24"/>
+          <w:szCs w:val="24"/>
+          <w:lang w:val="en-US"/>
+        </w:rPr>
+        <w:t xml:space="preserve">inally, the </w:t>
+      </w:r>
+      <w:r>
+        <w:rPr>
+          <w:rFonts w:ascii="Source Sans Pro SemiBold" w:hAnsi="Source Sans Pro SemiBold"/>
+          <w:sz w:val="24"/>
+          <w:szCs w:val="24"/>
+          <w:lang w:val="en-US"/>
+        </w:rPr>
+        <w:t>A</w:t>
+      </w:r>
+      <w:r>
+        <w:rPr>
+          <w:rFonts w:ascii="Source Sans Pro SemiBold" w:hAnsi="Source Sans Pro SemiBold"/>
+          <w:sz w:val="24"/>
+          <w:szCs w:val="24"/>
+          <w:lang w:val="en-US"/>
+        </w:rPr>
+        <w:t xml:space="preserve">ction </w:t>
+      </w:r>
+      <w:r>
+        <w:rPr>
+          <w:rFonts w:ascii="Source Sans Pro SemiBold" w:hAnsi="Source Sans Pro SemiBold"/>
+          <w:sz w:val="24"/>
+          <w:szCs w:val="24"/>
+          <w:lang w:val="en-US"/>
+        </w:rPr>
+        <w:t>attribute provides insight into how the interface is used and is critical for administrators to understand user behavior.</w:t>
+      </w:r>
+    </w:p>
+    <w:p>
+      <w:pPr>
+        <w:spacing w:line="240" w:lineRule="auto"/>
+        <w:rPr>
+          <w:rFonts w:ascii="Source Sans Pro SemiBold" w:hAnsi="Source Sans Pro SemiBold"/>
+          <w:sz w:val="24"/>
+          <w:szCs w:val="24"/>
+          <w:lang w:val="en-US"/>
+        </w:rPr>
+      </w:pPr>
     </w:p>
     <w:sectPr>
       <w:pgSz w:w="11906" w:h="16838"/>
-      <w:pgMar w:top="1440" w:right="1440" w:bottom="1440" w:left="1440" w:header="708" w:footer="708" w:gutter="0"/>
+      <w:pgMar w:top="720" w:right="720" w:bottom="720" w:left="720" w:header="708" w:footer="708" w:gutter="0"/>
       <w:cols w:space="708"/>
       <w:docGrid w:linePitch="360"/>
     </w:sectPr>
@@ -1877,4 +2451,16 @@
     </a:ext>
   </a:extLst>
 </a:theme>
+</file>
+
+<file path=customXml/item1.xml><?xml version="1.0" encoding="utf-8"?>
+<b:Sources xmlns:b="http://schemas.openxmlformats.org/officeDocument/2006/bibliography" xmlns="http://schemas.openxmlformats.org/officeDocument/2006/bibliography" SelectedStyle="\APASixthEditionOfficeOnline.xsl" StyleName="APA" Version="6"/>
+</file>
+
+<file path=customXml/itemProps1.xml><?xml version="1.0" encoding="utf-8"?>
+<ds:datastoreItem xmlns:ds="http://schemas.openxmlformats.org/officeDocument/2006/customXml" ds:itemID="{E3242C19-D473-4B8D-988F-C5E10D9C3D6E}">
+  <ds:schemaRefs>
+    <ds:schemaRef ds:uri="http://schemas.openxmlformats.org/officeDocument/2006/bibliography"/>
+  </ds:schemaRefs>
+</ds:datastoreItem>
 </file>
</xml_diff>

<commit_message>
Added information about the patients table
</commit_message>
<xml_diff>
--- a/Databases/Database Design.docx
+++ b/Databases/Database Design.docx
@@ -73,27 +73,7 @@
           <w:szCs w:val="24"/>
           <w:lang w:val="en-US"/>
         </w:rPr>
-        <w:t xml:space="preserve">In the </w:t>
-      </w:r>
-      <w:proofErr w:type="gramStart"/>
-      <w:r>
-        <w:rPr>
-          <w:rFonts w:ascii="Source Sans Pro SemiBold" w:hAnsi="Source Sans Pro SemiBold"/>
-          <w:sz w:val="24"/>
-          <w:szCs w:val="24"/>
-          <w:lang w:val="en-US"/>
-        </w:rPr>
-        <w:t>rapidly-evolving</w:t>
-      </w:r>
-      <w:proofErr w:type="gramEnd"/>
-      <w:r>
-        <w:rPr>
-          <w:rFonts w:ascii="Source Sans Pro SemiBold" w:hAnsi="Source Sans Pro SemiBold"/>
-          <w:sz w:val="24"/>
-          <w:szCs w:val="24"/>
-          <w:lang w:val="en-US"/>
-        </w:rPr>
-        <w:t xml:space="preserve"> world of healthcare, efficient patient management systems are essential to ensure timely and high-quality care.</w:t>
+        <w:t>In the rapidly-evolving world of healthcare, efficient patient management systems are essential to ensure timely and high-quality care.</w:t>
       </w:r>
       <w:r>
         <w:rPr>
@@ -183,19 +163,8 @@
           <w:szCs w:val="24"/>
           <w:lang w:val="en-US"/>
         </w:rPr>
-        <w:t xml:space="preserve"> will provide insights on the Doctors and Logs DBs, while Ethan will delve into the Bookings and Patients </w:t>
-      </w:r>
-      <w:proofErr w:type="spellStart"/>
-      <w:r>
-        <w:rPr>
-          <w:rFonts w:ascii="Source Sans Pro SemiBold" w:hAnsi="Source Sans Pro SemiBold"/>
-          <w:sz w:val="24"/>
-          <w:szCs w:val="24"/>
-          <w:lang w:val="en-US"/>
-        </w:rPr>
-        <w:t>DBs.</w:t>
-      </w:r>
-      <w:proofErr w:type="spellEnd"/>
+        <w:t xml:space="preserve"> will provide insights on the Doctors and Logs DBs, while Ethan will delve into the Bookings and Patients DBs.</w:t>
+      </w:r>
     </w:p>
     <w:p>
       <w:pPr>
@@ -340,25 +309,14 @@
           <w:lang w:val="en-US"/>
         </w:rPr>
       </w:pPr>
-      <w:proofErr w:type="spellStart"/>
-      <w:r>
-        <w:rPr>
-          <w:rFonts w:ascii="Source Sans Pro SemiBold" w:hAnsi="Source Sans Pro SemiBold"/>
-          <w:sz w:val="24"/>
-          <w:szCs w:val="24"/>
-          <w:lang w:val="en-US"/>
-        </w:rPr>
-        <w:t>DoctorID</w:t>
-      </w:r>
-      <w:proofErr w:type="spellEnd"/>
-      <w:r>
-        <w:rPr>
-          <w:rFonts w:ascii="Source Sans Pro SemiBold" w:hAnsi="Source Sans Pro SemiBold"/>
-          <w:sz w:val="24"/>
-          <w:szCs w:val="24"/>
-          <w:lang w:val="en-US"/>
-        </w:rPr>
-        <w:t xml:space="preserve"> (PK): A unique identifier for each doctor in the system, as their name and specialty may not be unique and hence cannot be a PK.</w:t>
+      <w:r>
+        <w:rPr>
+          <w:rFonts w:ascii="Source Sans Pro SemiBold" w:hAnsi="Source Sans Pro SemiBold"/>
+          <w:sz w:val="24"/>
+          <w:szCs w:val="24"/>
+          <w:lang w:val="en-US"/>
+        </w:rPr>
+        <w:t>DoctorID (PK): A unique identifier for each doctor in the system, as their name and specialty may not be unique and hence cannot be a PK.</w:t>
       </w:r>
     </w:p>
     <w:p>
@@ -384,27 +342,7 @@
           <w:szCs w:val="24"/>
           <w:lang w:val="en-US"/>
         </w:rPr>
-        <w:t xml:space="preserve">Name: The name of the doctor, stored as a </w:t>
-      </w:r>
-      <w:proofErr w:type="gramStart"/>
-      <w:r>
-        <w:rPr>
-          <w:rFonts w:ascii="Source Sans Pro SemiBold" w:hAnsi="Source Sans Pro SemiBold"/>
-          <w:sz w:val="24"/>
-          <w:szCs w:val="24"/>
-          <w:lang w:val="en-US"/>
-        </w:rPr>
-        <w:t>VARCHAR(</w:t>
-      </w:r>
-      <w:proofErr w:type="gramEnd"/>
-      <w:r>
-        <w:rPr>
-          <w:rFonts w:ascii="Source Sans Pro SemiBold" w:hAnsi="Source Sans Pro SemiBold"/>
-          <w:sz w:val="24"/>
-          <w:szCs w:val="24"/>
-          <w:lang w:val="en-US"/>
-        </w:rPr>
-        <w:t>15) to accommodate most names' length.</w:t>
+        <w:t>Name: The name of the doctor, stored as a VARCHAR(15) to accommodate most names' length.</w:t>
       </w:r>
     </w:p>
     <w:p>
@@ -423,25 +361,14 @@
           <w:lang w:val="en-US"/>
         </w:rPr>
       </w:pPr>
-      <w:proofErr w:type="spellStart"/>
-      <w:r>
-        <w:rPr>
-          <w:rFonts w:ascii="Source Sans Pro SemiBold" w:hAnsi="Source Sans Pro SemiBold"/>
-          <w:sz w:val="24"/>
-          <w:szCs w:val="24"/>
-          <w:lang w:val="en-US"/>
-        </w:rPr>
-        <w:t>PhoneNumber</w:t>
-      </w:r>
-      <w:proofErr w:type="spellEnd"/>
-      <w:r>
-        <w:rPr>
-          <w:rFonts w:ascii="Source Sans Pro SemiBold" w:hAnsi="Source Sans Pro SemiBold"/>
-          <w:sz w:val="24"/>
-          <w:szCs w:val="24"/>
-          <w:lang w:val="en-US"/>
-        </w:rPr>
-        <w:t>: The doctor's contact number, stored as a VARCHAR with a length of 12 due to the UK's phone format - XXXXX XXXXXX. This attribute is not allowed to be null in case of emergencies.</w:t>
+      <w:r>
+        <w:rPr>
+          <w:rFonts w:ascii="Source Sans Pro SemiBold" w:hAnsi="Source Sans Pro SemiBold"/>
+          <w:sz w:val="24"/>
+          <w:szCs w:val="24"/>
+          <w:lang w:val="en-US"/>
+        </w:rPr>
+        <w:t>PhoneNumber: The doctor's contact number, stored as a VARCHAR with a length of 12 due to the UK's phone format - XXXXX XXXXXX. This attribute is not allowed to be null in case of emergencies.</w:t>
       </w:r>
     </w:p>
     <w:p>
@@ -467,27 +394,7 @@
           <w:szCs w:val="24"/>
           <w:lang w:val="en-US"/>
         </w:rPr>
-        <w:t xml:space="preserve">Background: An optional field that stores any important background information about the doctor. This field can be null in most cases and has a </w:t>
-      </w:r>
-      <w:proofErr w:type="gramStart"/>
-      <w:r>
-        <w:rPr>
-          <w:rFonts w:ascii="Source Sans Pro SemiBold" w:hAnsi="Source Sans Pro SemiBold"/>
-          <w:sz w:val="24"/>
-          <w:szCs w:val="24"/>
-          <w:lang w:val="en-US"/>
-        </w:rPr>
-        <w:t>VARCHAR(</w:t>
-      </w:r>
-      <w:proofErr w:type="gramEnd"/>
-      <w:r>
-        <w:rPr>
-          <w:rFonts w:ascii="Source Sans Pro SemiBold" w:hAnsi="Source Sans Pro SemiBold"/>
-          <w:sz w:val="24"/>
-          <w:szCs w:val="24"/>
-          <w:lang w:val="en-US"/>
-        </w:rPr>
-        <w:t>255) type.</w:t>
+        <w:t>Background: An optional field that stores any important background information about the doctor. This field can be null in most cases and has a VARCHAR(255) type.</w:t>
       </w:r>
       <w:r>
         <w:rPr>
@@ -515,65 +422,34 @@
           <w:lang w:val="en-US"/>
         </w:rPr>
       </w:pPr>
-      <w:proofErr w:type="spellStart"/>
-      <w:r>
-        <w:rPr>
-          <w:rFonts w:ascii="Source Sans Pro SemiBold" w:hAnsi="Source Sans Pro SemiBold"/>
-          <w:sz w:val="24"/>
-          <w:szCs w:val="24"/>
-          <w:lang w:val="en-US"/>
-        </w:rPr>
-        <w:t>Speciality</w:t>
-      </w:r>
-      <w:proofErr w:type="spellEnd"/>
-      <w:r>
-        <w:rPr>
-          <w:rFonts w:ascii="Source Sans Pro SemiBold" w:hAnsi="Source Sans Pro SemiBold"/>
-          <w:sz w:val="24"/>
-          <w:szCs w:val="24"/>
-          <w:lang w:val="en-US"/>
-        </w:rPr>
-        <w:t>: The doctor's area of expertise which cannot be null. It will help with department filtration in the future.</w:t>
-      </w:r>
-    </w:p>
-    <w:p>
-      <w:pPr>
-        <w:spacing w:line="240" w:lineRule="auto"/>
-        <w:rPr>
-          <w:rFonts w:ascii="Source Sans Pro SemiBold" w:hAnsi="Source Sans Pro SemiBold"/>
-          <w:sz w:val="24"/>
-          <w:szCs w:val="24"/>
-          <w:lang w:val="en-US"/>
-        </w:rPr>
-      </w:pPr>
-      <w:r>
-        <w:rPr>
-          <w:rFonts w:ascii="Source Sans Pro SemiBold" w:hAnsi="Source Sans Pro SemiBold"/>
-          <w:sz w:val="24"/>
-          <w:szCs w:val="24"/>
-          <w:lang w:val="en-US"/>
-        </w:rPr>
-        <w:t xml:space="preserve">For example, the </w:t>
-      </w:r>
-      <w:proofErr w:type="spellStart"/>
-      <w:r>
-        <w:rPr>
-          <w:rFonts w:ascii="Source Sans Pro SemiBold" w:hAnsi="Source Sans Pro SemiBold"/>
-          <w:sz w:val="24"/>
-          <w:szCs w:val="24"/>
-          <w:lang w:val="en-US"/>
-        </w:rPr>
-        <w:t>PhoneNumber</w:t>
-      </w:r>
-      <w:proofErr w:type="spellEnd"/>
-      <w:r>
-        <w:rPr>
-          <w:rFonts w:ascii="Source Sans Pro SemiBold" w:hAnsi="Source Sans Pro SemiBold"/>
-          <w:sz w:val="24"/>
-          <w:szCs w:val="24"/>
-          <w:lang w:val="en-US"/>
-        </w:rPr>
-        <w:t xml:space="preserve"> field might be used in an emergency, and the Background field could store information about a doctor's previous surgeries or research projects.</w:t>
+      <w:r>
+        <w:rPr>
+          <w:rFonts w:ascii="Source Sans Pro SemiBold" w:hAnsi="Source Sans Pro SemiBold"/>
+          <w:sz w:val="24"/>
+          <w:szCs w:val="24"/>
+          <w:lang w:val="en-US"/>
+        </w:rPr>
+        <w:t>Speciality: The doctor's area of expertise which cannot be null. It will help with department filtration in the future.</w:t>
+      </w:r>
+    </w:p>
+    <w:p>
+      <w:pPr>
+        <w:spacing w:line="240" w:lineRule="auto"/>
+        <w:rPr>
+          <w:rFonts w:ascii="Source Sans Pro SemiBold" w:hAnsi="Source Sans Pro SemiBold"/>
+          <w:sz w:val="24"/>
+          <w:szCs w:val="24"/>
+          <w:lang w:val="en-US"/>
+        </w:rPr>
+      </w:pPr>
+      <w:r>
+        <w:rPr>
+          <w:rFonts w:ascii="Source Sans Pro SemiBold" w:hAnsi="Source Sans Pro SemiBold"/>
+          <w:sz w:val="24"/>
+          <w:szCs w:val="24"/>
+          <w:lang w:val="en-US"/>
+        </w:rPr>
+        <w:t>For example, the PhoneNumber field might be used in an emergency, and the Background field could store information about a doctor's previous surgeries or research projects.</w:t>
       </w:r>
       <w:r>
         <w:rPr>
@@ -591,27 +467,7 @@
           <w:szCs w:val="24"/>
           <w:lang w:val="en-US"/>
         </w:rPr>
-        <w:t xml:space="preserve">The </w:t>
-      </w:r>
-      <w:proofErr w:type="spellStart"/>
-      <w:r>
-        <w:rPr>
-          <w:rFonts w:ascii="Source Sans Pro SemiBold" w:hAnsi="Source Sans Pro SemiBold"/>
-          <w:sz w:val="24"/>
-          <w:szCs w:val="24"/>
-          <w:lang w:val="en-US"/>
-        </w:rPr>
-        <w:t>Speciality</w:t>
-      </w:r>
-      <w:proofErr w:type="spellEnd"/>
-      <w:r>
-        <w:rPr>
-          <w:rFonts w:ascii="Source Sans Pro SemiBold" w:hAnsi="Source Sans Pro SemiBold"/>
-          <w:sz w:val="24"/>
-          <w:szCs w:val="24"/>
-          <w:lang w:val="en-US"/>
-        </w:rPr>
-        <w:t xml:space="preserve"> field will allow for easier filtering of doctors based on their area of expertise.</w:t>
+        <w:t>The Speciality field will allow for easier filtering of doctors based on their area of expertise.</w:t>
       </w:r>
     </w:p>
     <w:bookmarkEnd w:id="0"/>
@@ -717,25 +573,14 @@
           <w:lang w:val="en-US"/>
         </w:rPr>
       </w:pPr>
-      <w:proofErr w:type="spellStart"/>
-      <w:r>
-        <w:rPr>
-          <w:rFonts w:ascii="Source Sans Pro SemiBold" w:hAnsi="Source Sans Pro SemiBold"/>
-          <w:sz w:val="24"/>
-          <w:szCs w:val="24"/>
-          <w:lang w:val="en-US"/>
-        </w:rPr>
-        <w:t>LogID</w:t>
-      </w:r>
-      <w:proofErr w:type="spellEnd"/>
-      <w:r>
-        <w:rPr>
-          <w:rFonts w:ascii="Source Sans Pro SemiBold" w:hAnsi="Source Sans Pro SemiBold"/>
-          <w:sz w:val="24"/>
-          <w:szCs w:val="24"/>
-          <w:lang w:val="en-US"/>
-        </w:rPr>
-        <w:t xml:space="preserve"> (PK): A unique identifier for each log in the system</w:t>
+      <w:r>
+        <w:rPr>
+          <w:rFonts w:ascii="Source Sans Pro SemiBold" w:hAnsi="Source Sans Pro SemiBold"/>
+          <w:sz w:val="24"/>
+          <w:szCs w:val="24"/>
+          <w:lang w:val="en-US"/>
+        </w:rPr>
+        <w:t>LogID (PK): A unique identifier for each log in the system</w:t>
       </w:r>
       <w:r>
         <w:rPr>
@@ -790,25 +635,14 @@
           <w:lang w:val="en-US"/>
         </w:rPr>
       </w:pPr>
-      <w:proofErr w:type="spellStart"/>
-      <w:r>
-        <w:rPr>
-          <w:rFonts w:ascii="Source Sans Pro SemiBold" w:hAnsi="Source Sans Pro SemiBold"/>
-          <w:sz w:val="24"/>
-          <w:szCs w:val="24"/>
-          <w:lang w:val="en-US"/>
-        </w:rPr>
-        <w:t>PatientID</w:t>
-      </w:r>
-      <w:proofErr w:type="spellEnd"/>
-      <w:r>
-        <w:rPr>
-          <w:rFonts w:ascii="Source Sans Pro SemiBold" w:hAnsi="Source Sans Pro SemiBold"/>
-          <w:sz w:val="24"/>
-          <w:szCs w:val="24"/>
-          <w:lang w:val="en-US"/>
-        </w:rPr>
-        <w:t xml:space="preserve">: </w:t>
+      <w:r>
+        <w:rPr>
+          <w:rFonts w:ascii="Source Sans Pro SemiBold" w:hAnsi="Source Sans Pro SemiBold"/>
+          <w:sz w:val="24"/>
+          <w:szCs w:val="24"/>
+          <w:lang w:val="en-US"/>
+        </w:rPr>
+        <w:t xml:space="preserve">PatientID: </w:t>
       </w:r>
       <w:r>
         <w:rPr>
@@ -999,27 +833,7 @@
           <w:szCs w:val="24"/>
           <w:lang w:val="en-US"/>
         </w:rPr>
-        <w:t xml:space="preserve">. Its type is </w:t>
-      </w:r>
-      <w:proofErr w:type="gramStart"/>
-      <w:r>
-        <w:rPr>
-          <w:rFonts w:ascii="Source Sans Pro SemiBold" w:hAnsi="Source Sans Pro SemiBold"/>
-          <w:sz w:val="24"/>
-          <w:szCs w:val="24"/>
-          <w:lang w:val="en-US"/>
-        </w:rPr>
-        <w:t>VARCHAR(</w:t>
-      </w:r>
-      <w:proofErr w:type="gramEnd"/>
-      <w:r>
-        <w:rPr>
-          <w:rFonts w:ascii="Source Sans Pro SemiBold" w:hAnsi="Source Sans Pro SemiBold"/>
-          <w:sz w:val="24"/>
-          <w:szCs w:val="24"/>
-          <w:lang w:val="en-US"/>
-        </w:rPr>
-        <w:t xml:space="preserve">255), </w:t>
+        <w:t xml:space="preserve">. Its type is VARCHAR(255), </w:t>
       </w:r>
       <w:r>
         <w:rPr>
@@ -1094,47 +908,7 @@
           <w:szCs w:val="24"/>
           <w:lang w:val="en-US"/>
         </w:rPr>
-        <w:t xml:space="preserve">The </w:t>
-      </w:r>
-      <w:proofErr w:type="spellStart"/>
-      <w:r>
-        <w:rPr>
-          <w:rFonts w:ascii="Source Sans Pro SemiBold" w:hAnsi="Source Sans Pro SemiBold"/>
-          <w:sz w:val="24"/>
-          <w:szCs w:val="24"/>
-          <w:lang w:val="en-US"/>
-        </w:rPr>
-        <w:t>LogID</w:t>
-      </w:r>
-      <w:proofErr w:type="spellEnd"/>
-      <w:r>
-        <w:rPr>
-          <w:rFonts w:ascii="Source Sans Pro SemiBold" w:hAnsi="Source Sans Pro SemiBold"/>
-          <w:sz w:val="24"/>
-          <w:szCs w:val="24"/>
-          <w:lang w:val="en-US"/>
-        </w:rPr>
-        <w:t xml:space="preserve"> and </w:t>
-      </w:r>
-      <w:proofErr w:type="spellStart"/>
-      <w:r>
-        <w:rPr>
-          <w:rFonts w:ascii="Source Sans Pro SemiBold" w:hAnsi="Source Sans Pro SemiBold"/>
-          <w:sz w:val="24"/>
-          <w:szCs w:val="24"/>
-          <w:lang w:val="en-US"/>
-        </w:rPr>
-        <w:t>PatientID</w:t>
-      </w:r>
-      <w:proofErr w:type="spellEnd"/>
-      <w:r>
-        <w:rPr>
-          <w:rFonts w:ascii="Source Sans Pro SemiBold" w:hAnsi="Source Sans Pro SemiBold"/>
-          <w:sz w:val="24"/>
-          <w:szCs w:val="24"/>
-          <w:lang w:val="en-US"/>
-        </w:rPr>
-        <w:t xml:space="preserve"> are essential for connecting user actions to the relevant patients and ensuring the uniqueness of each log entry.</w:t>
+        <w:t>The LogID and PatientID are essential for connecting user actions to the relevant patients and ensuring the uniqueness of each log entry.</w:t>
       </w:r>
       <w:r>
         <w:rPr>
@@ -1219,6 +993,376 @@
           <w:lang w:val="en-US"/>
         </w:rPr>
       </w:pPr>
+      <w:r>
+        <w:rPr>
+          <w:rFonts w:ascii="Source Sans Pro SemiBold" w:hAnsi="Source Sans Pro SemiBold"/>
+          <w:sz w:val="24"/>
+          <w:szCs w:val="24"/>
+          <w:lang w:val="en-US"/>
+        </w:rPr>
+        <w:tab/>
+        <w:t xml:space="preserve">The ‘Patients’ stores information about registered users that can be used by both the system and the doctors to aid the patient. It contains the following </w:t>
+      </w:r>
+      <w:r>
+        <w:rPr>
+          <w:rFonts w:ascii="Source Sans Pro SemiBold" w:hAnsi="Source Sans Pro SemiBold"/>
+          <w:sz w:val="24"/>
+          <w:szCs w:val="24"/>
+          <w:lang w:val="en-US"/>
+        </w:rPr>
+        <w:t>attributes</w:t>
+      </w:r>
+      <w:r>
+        <w:rPr>
+          <w:rFonts w:ascii="Source Sans Pro SemiBold" w:hAnsi="Source Sans Pro SemiBold"/>
+          <w:sz w:val="24"/>
+          <w:szCs w:val="24"/>
+          <w:lang w:val="en-US"/>
+        </w:rPr>
+        <w:t>:</w:t>
+      </w:r>
+    </w:p>
+    <w:p>
+      <w:pPr>
+        <w:pStyle w:val="ListParagraph"/>
+        <w:numPr>
+          <w:ilvl w:val="0"/>
+          <w:numId w:val="6"/>
+        </w:numPr>
+        <w:spacing w:line="240" w:lineRule="auto"/>
+        <w:rPr>
+          <w:rFonts w:ascii="Source Sans Pro SemiBold" w:hAnsi="Source Sans Pro SemiBold"/>
+          <w:sz w:val="24"/>
+          <w:szCs w:val="24"/>
+          <w:lang w:val="en-US"/>
+        </w:rPr>
+      </w:pPr>
+      <w:r>
+        <w:rPr>
+          <w:rFonts w:ascii="Source Sans Pro SemiBold" w:hAnsi="Source Sans Pro SemiBold"/>
+          <w:sz w:val="24"/>
+          <w:szCs w:val="24"/>
+          <w:lang w:val="en-US"/>
+        </w:rPr>
+        <w:t>PatientID(PK): A unique identifier for every patient that exists in the system, given that any other attributes can be common between patients.</w:t>
+      </w:r>
+    </w:p>
+    <w:p>
+      <w:pPr>
+        <w:pStyle w:val="ListParagraph"/>
+        <w:numPr>
+          <w:ilvl w:val="0"/>
+          <w:numId w:val="6"/>
+        </w:numPr>
+        <w:spacing w:line="240" w:lineRule="auto"/>
+        <w:rPr>
+          <w:rFonts w:ascii="Source Sans Pro SemiBold" w:hAnsi="Source Sans Pro SemiBold"/>
+          <w:sz w:val="24"/>
+          <w:szCs w:val="24"/>
+          <w:lang w:val="en-US"/>
+        </w:rPr>
+      </w:pPr>
+      <w:r>
+        <w:rPr>
+          <w:rFonts w:ascii="Source Sans Pro SemiBold" w:hAnsi="Source Sans Pro SemiBold"/>
+          <w:sz w:val="24"/>
+          <w:szCs w:val="24"/>
+          <w:lang w:val="en-US"/>
+        </w:rPr>
+        <w:t>FirstName: The first name of the patient, stored as a VARCHAR(20) to accommodate any  and all names.</w:t>
+      </w:r>
+      <w:r>
+        <w:rPr>
+          <w:rFonts w:ascii="Source Sans Pro SemiBold" w:hAnsi="Source Sans Pro SemiBold"/>
+          <w:sz w:val="24"/>
+          <w:szCs w:val="24"/>
+          <w:lang w:val="en-US"/>
+        </w:rPr>
+        <w:t xml:space="preserve"> This field cannot be null.</w:t>
+      </w:r>
+    </w:p>
+    <w:p>
+      <w:pPr>
+        <w:pStyle w:val="ListParagraph"/>
+        <w:numPr>
+          <w:ilvl w:val="0"/>
+          <w:numId w:val="6"/>
+        </w:numPr>
+        <w:spacing w:line="240" w:lineRule="auto"/>
+        <w:rPr>
+          <w:rFonts w:ascii="Source Sans Pro SemiBold" w:hAnsi="Source Sans Pro SemiBold"/>
+          <w:sz w:val="24"/>
+          <w:szCs w:val="24"/>
+          <w:lang w:val="en-US"/>
+        </w:rPr>
+      </w:pPr>
+      <w:r>
+        <w:rPr>
+          <w:rFonts w:ascii="Source Sans Pro SemiBold" w:hAnsi="Source Sans Pro SemiBold"/>
+          <w:sz w:val="24"/>
+          <w:szCs w:val="24"/>
+          <w:lang w:val="en-US"/>
+        </w:rPr>
+        <w:t>Surname: Likewise to FirstName, the surname is also stored as a VARCHAR(20) to allow for patients with a longer surname.</w:t>
+      </w:r>
+      <w:r>
+        <w:rPr>
+          <w:rFonts w:ascii="Source Sans Pro SemiBold" w:hAnsi="Source Sans Pro SemiBold"/>
+          <w:sz w:val="24"/>
+          <w:szCs w:val="24"/>
+          <w:lang w:val="en-US"/>
+        </w:rPr>
+        <w:t xml:space="preserve"> This field can’t be null.</w:t>
+      </w:r>
+    </w:p>
+    <w:p>
+      <w:pPr>
+        <w:pStyle w:val="ListParagraph"/>
+        <w:numPr>
+          <w:ilvl w:val="0"/>
+          <w:numId w:val="6"/>
+        </w:numPr>
+        <w:spacing w:line="240" w:lineRule="auto"/>
+        <w:rPr>
+          <w:rFonts w:ascii="Source Sans Pro SemiBold" w:hAnsi="Source Sans Pro SemiBold"/>
+          <w:sz w:val="24"/>
+          <w:szCs w:val="24"/>
+          <w:lang w:val="en-US"/>
+        </w:rPr>
+      </w:pPr>
+      <w:r>
+        <w:rPr>
+          <w:rFonts w:ascii="Source Sans Pro SemiBold" w:hAnsi="Source Sans Pro SemiBold"/>
+          <w:sz w:val="24"/>
+          <w:szCs w:val="24"/>
+          <w:lang w:val="en-US"/>
+        </w:rPr>
+        <w:t xml:space="preserve">Gender: The gender of the patient is a VARCHAR(20) to accommodate the options a patient can enter, consisting of “male”, “female”, “other” and “prefer not to say”. This field also </w:t>
+      </w:r>
+      <w:r>
+        <w:rPr>
+          <w:rFonts w:ascii="Source Sans Pro SemiBold" w:hAnsi="Source Sans Pro SemiBold"/>
+          <w:sz w:val="24"/>
+          <w:szCs w:val="24"/>
+          <w:lang w:val="en-US"/>
+        </w:rPr>
+        <w:t>can’t</w:t>
+      </w:r>
+      <w:r>
+        <w:rPr>
+          <w:rFonts w:ascii="Source Sans Pro SemiBold" w:hAnsi="Source Sans Pro SemiBold"/>
+          <w:sz w:val="24"/>
+          <w:szCs w:val="24"/>
+          <w:lang w:val="en-US"/>
+        </w:rPr>
+        <w:t xml:space="preserve"> be null.</w:t>
+      </w:r>
+    </w:p>
+    <w:p>
+      <w:pPr>
+        <w:pStyle w:val="ListParagraph"/>
+        <w:numPr>
+          <w:ilvl w:val="0"/>
+          <w:numId w:val="6"/>
+        </w:numPr>
+        <w:spacing w:line="240" w:lineRule="auto"/>
+        <w:rPr>
+          <w:rFonts w:ascii="Source Sans Pro SemiBold" w:hAnsi="Source Sans Pro SemiBold"/>
+          <w:sz w:val="24"/>
+          <w:szCs w:val="24"/>
+          <w:lang w:val="en-US"/>
+        </w:rPr>
+      </w:pPr>
+      <w:r>
+        <w:rPr>
+          <w:rFonts w:ascii="Source Sans Pro SemiBold" w:hAnsi="Source Sans Pro SemiBold"/>
+          <w:sz w:val="24"/>
+          <w:szCs w:val="24"/>
+          <w:lang w:val="en-US"/>
+        </w:rPr>
+        <w:t xml:space="preserve">Age: Age is an INT(3) that has a check statement ensuring the age is less than 130. The </w:t>
+      </w:r>
+      <w:r>
+        <w:rPr>
+          <w:rFonts w:ascii="Source Sans Pro SemiBold" w:hAnsi="Source Sans Pro SemiBold"/>
+          <w:sz w:val="24"/>
+          <w:szCs w:val="24"/>
+          <w:lang w:val="en-US"/>
+        </w:rPr>
+        <w:t>reasoning</w:t>
+      </w:r>
+      <w:r>
+        <w:rPr>
+          <w:rFonts w:ascii="Source Sans Pro SemiBold" w:hAnsi="Source Sans Pro SemiBold"/>
+          <w:sz w:val="24"/>
+          <w:szCs w:val="24"/>
+          <w:lang w:val="en-US"/>
+        </w:rPr>
+        <w:t xml:space="preserve"> is because a patient cannot have an age over 999. By limiting the patient age to 3 digits, we can restrict the patients entry to prevent incorrect data.</w:t>
+      </w:r>
+      <w:r>
+        <w:rPr>
+          <w:rFonts w:ascii="Source Sans Pro SemiBold" w:hAnsi="Source Sans Pro SemiBold"/>
+          <w:sz w:val="24"/>
+          <w:szCs w:val="24"/>
+          <w:lang w:val="en-US"/>
+        </w:rPr>
+        <w:t xml:space="preserve"> Given that the phone number may be required to send the patient information about their bookings, it cannot be null.</w:t>
+      </w:r>
+    </w:p>
+    <w:p>
+      <w:pPr>
+        <w:pStyle w:val="ListParagraph"/>
+        <w:numPr>
+          <w:ilvl w:val="0"/>
+          <w:numId w:val="6"/>
+        </w:numPr>
+        <w:spacing w:line="240" w:lineRule="auto"/>
+        <w:rPr>
+          <w:rFonts w:ascii="Source Sans Pro SemiBold" w:hAnsi="Source Sans Pro SemiBold"/>
+          <w:sz w:val="24"/>
+          <w:szCs w:val="24"/>
+          <w:lang w:val="en-US"/>
+        </w:rPr>
+      </w:pPr>
+      <w:r>
+        <w:rPr>
+          <w:rFonts w:ascii="Source Sans Pro SemiBold" w:hAnsi="Source Sans Pro SemiBold"/>
+          <w:sz w:val="24"/>
+          <w:szCs w:val="24"/>
+          <w:lang w:val="en-US"/>
+        </w:rPr>
+        <w:t>Phone Number: Phone number is stored as a VARCHAR(12) due to the fact that UK phone numbers are stored as  11 length numbers. VARCHAR is required to accommodate the space.</w:t>
+      </w:r>
+    </w:p>
+    <w:p>
+      <w:pPr>
+        <w:pStyle w:val="ListParagraph"/>
+        <w:numPr>
+          <w:ilvl w:val="0"/>
+          <w:numId w:val="6"/>
+        </w:numPr>
+        <w:spacing w:line="240" w:lineRule="auto"/>
+        <w:rPr>
+          <w:rFonts w:ascii="Source Sans Pro SemiBold" w:hAnsi="Source Sans Pro SemiBold"/>
+          <w:sz w:val="24"/>
+          <w:szCs w:val="24"/>
+          <w:lang w:val="en-US"/>
+        </w:rPr>
+      </w:pPr>
+      <w:r>
+        <w:rPr>
+          <w:rFonts w:ascii="Source Sans Pro SemiBold" w:hAnsi="Source Sans Pro SemiBold"/>
+          <w:sz w:val="24"/>
+          <w:szCs w:val="24"/>
+          <w:lang w:val="en-US"/>
+        </w:rPr>
+        <w:t>DoctorID(FK): The DoctorID is a foreign key that relates it to the doctors database</w:t>
+      </w:r>
+      <w:r>
+        <w:rPr>
+          <w:rFonts w:ascii="Source Sans Pro SemiBold" w:hAnsi="Source Sans Pro SemiBold"/>
+          <w:sz w:val="24"/>
+          <w:szCs w:val="24"/>
+          <w:lang w:val="en-US"/>
+        </w:rPr>
+        <w:t>, allowing a patient to be linked with a doctor. DoctorID in the doctors table is a serial integer, so the one in Patients has to be as well to connect. Since it’s a foreign key, it cannot be null.</w:t>
+      </w:r>
+    </w:p>
+    <w:p>
+      <w:pPr>
+        <w:pStyle w:val="ListParagraph"/>
+        <w:numPr>
+          <w:ilvl w:val="0"/>
+          <w:numId w:val="6"/>
+        </w:numPr>
+        <w:spacing w:line="240" w:lineRule="auto"/>
+        <w:rPr>
+          <w:rFonts w:ascii="Source Sans Pro SemiBold" w:hAnsi="Source Sans Pro SemiBold"/>
+          <w:sz w:val="24"/>
+          <w:szCs w:val="24"/>
+          <w:lang w:val="en-US"/>
+        </w:rPr>
+      </w:pPr>
+      <w:r>
+        <w:rPr>
+          <w:rFonts w:ascii="Source Sans Pro SemiBold" w:hAnsi="Source Sans Pro SemiBold"/>
+          <w:sz w:val="24"/>
+          <w:szCs w:val="24"/>
+          <w:lang w:val="en-US"/>
+        </w:rPr>
+        <w:t>Details: The details attribute is stored as a VARCHAR(100), since although text may be stored, it is unlikely to be a vast amount of data. Since it is optional, Details can be null.</w:t>
+      </w:r>
+    </w:p>
+    <w:p>
+      <w:pPr>
+        <w:pStyle w:val="ListParagraph"/>
+        <w:numPr>
+          <w:ilvl w:val="0"/>
+          <w:numId w:val="6"/>
+        </w:numPr>
+        <w:spacing w:line="240" w:lineRule="auto"/>
+        <w:rPr>
+          <w:rFonts w:ascii="Source Sans Pro SemiBold" w:hAnsi="Source Sans Pro SemiBold"/>
+          <w:sz w:val="24"/>
+          <w:szCs w:val="24"/>
+          <w:lang w:val="en-US"/>
+        </w:rPr>
+      </w:pPr>
+      <w:r>
+        <w:rPr>
+          <w:rFonts w:ascii="Source Sans Pro SemiBold" w:hAnsi="Source Sans Pro SemiBold"/>
+          <w:sz w:val="24"/>
+          <w:szCs w:val="24"/>
+          <w:lang w:val="en-US"/>
+        </w:rPr>
+        <w:t xml:space="preserve">Messages: Messages is a Text field that stores information about services that the </w:t>
+      </w:r>
+      <w:r>
+        <w:rPr>
+          <w:rFonts w:ascii="Source Sans Pro SemiBold" w:hAnsi="Source Sans Pro SemiBold"/>
+          <w:sz w:val="24"/>
+          <w:szCs w:val="24"/>
+          <w:lang w:val="en-US"/>
+        </w:rPr>
+        <w:t>patient</w:t>
+      </w:r>
+      <w:r>
+        <w:rPr>
+          <w:rFonts w:ascii="Source Sans Pro SemiBold" w:hAnsi="Source Sans Pro SemiBold"/>
+          <w:sz w:val="24"/>
+          <w:szCs w:val="24"/>
+          <w:lang w:val="en-US"/>
+        </w:rPr>
+        <w:t xml:space="preserve"> uses inside </w:t>
+      </w:r>
+      <w:r>
+        <w:rPr>
+          <w:rFonts w:ascii="Source Sans Pro SemiBold" w:hAnsi="Source Sans Pro SemiBold"/>
+          <w:sz w:val="24"/>
+          <w:szCs w:val="24"/>
+          <w:lang w:val="en-US"/>
+        </w:rPr>
+        <w:t>of</w:t>
+      </w:r>
+      <w:r>
+        <w:rPr>
+          <w:rFonts w:ascii="Source Sans Pro SemiBold" w:hAnsi="Source Sans Pro SemiBold"/>
+          <w:sz w:val="24"/>
+          <w:szCs w:val="24"/>
+          <w:lang w:val="en-US"/>
+        </w:rPr>
+        <w:t xml:space="preserve"> the system, e.g. create a booking, changing doctors. </w:t>
+      </w:r>
+      <w:r>
+        <w:rPr>
+          <w:rFonts w:ascii="Source Sans Pro SemiBold" w:hAnsi="Source Sans Pro SemiBold"/>
+          <w:sz w:val="24"/>
+          <w:szCs w:val="24"/>
+          <w:lang w:val="en-US"/>
+        </w:rPr>
+        <w:t>Given that it could hold a vast amount of data, TEXT is the best fit. Since the patient may not use the system outside of registration, it can be null.</w:t>
+      </w:r>
     </w:p>
     <w:sectPr>
       <w:pgSz w:w="11906" w:h="16838"/>
@@ -1345,6 +1489,232 @@
     </w:lvl>
   </w:abstractNum>
   <w:abstractNum w:abstractNumId="1" w15:restartNumberingAfterBreak="0">
+    <w:nsid w:val="35F372AB"/>
+    <w:multiLevelType w:val="hybridMultilevel"/>
+    <w:tmpl w:val="B758385E"/>
+    <w:lvl w:ilvl="0" w:tplc="08090001">
+      <w:start w:val="1"/>
+      <w:numFmt w:val="bullet"/>
+      <w:lvlText w:val=""/>
+      <w:lvlJc w:val="left"/>
+      <w:pPr>
+        <w:ind w:left="720" w:hanging="360"/>
+      </w:pPr>
+      <w:rPr>
+        <w:rFonts w:ascii="Symbol" w:hAnsi="Symbol" w:hint="default"/>
+      </w:rPr>
+    </w:lvl>
+    <w:lvl w:ilvl="1" w:tplc="08090003" w:tentative="1">
+      <w:start w:val="1"/>
+      <w:numFmt w:val="bullet"/>
+      <w:lvlText w:val="o"/>
+      <w:lvlJc w:val="left"/>
+      <w:pPr>
+        <w:ind w:left="1440" w:hanging="360"/>
+      </w:pPr>
+      <w:rPr>
+        <w:rFonts w:ascii="Courier New" w:hAnsi="Courier New" w:cs="Courier New" w:hint="default"/>
+      </w:rPr>
+    </w:lvl>
+    <w:lvl w:ilvl="2" w:tplc="08090005" w:tentative="1">
+      <w:start w:val="1"/>
+      <w:numFmt w:val="bullet"/>
+      <w:lvlText w:val=""/>
+      <w:lvlJc w:val="left"/>
+      <w:pPr>
+        <w:ind w:left="2160" w:hanging="360"/>
+      </w:pPr>
+      <w:rPr>
+        <w:rFonts w:ascii="Wingdings" w:hAnsi="Wingdings" w:hint="default"/>
+      </w:rPr>
+    </w:lvl>
+    <w:lvl w:ilvl="3" w:tplc="08090001" w:tentative="1">
+      <w:start w:val="1"/>
+      <w:numFmt w:val="bullet"/>
+      <w:lvlText w:val=""/>
+      <w:lvlJc w:val="left"/>
+      <w:pPr>
+        <w:ind w:left="2880" w:hanging="360"/>
+      </w:pPr>
+      <w:rPr>
+        <w:rFonts w:ascii="Symbol" w:hAnsi="Symbol" w:hint="default"/>
+      </w:rPr>
+    </w:lvl>
+    <w:lvl w:ilvl="4" w:tplc="08090003" w:tentative="1">
+      <w:start w:val="1"/>
+      <w:numFmt w:val="bullet"/>
+      <w:lvlText w:val="o"/>
+      <w:lvlJc w:val="left"/>
+      <w:pPr>
+        <w:ind w:left="3600" w:hanging="360"/>
+      </w:pPr>
+      <w:rPr>
+        <w:rFonts w:ascii="Courier New" w:hAnsi="Courier New" w:cs="Courier New" w:hint="default"/>
+      </w:rPr>
+    </w:lvl>
+    <w:lvl w:ilvl="5" w:tplc="08090005" w:tentative="1">
+      <w:start w:val="1"/>
+      <w:numFmt w:val="bullet"/>
+      <w:lvlText w:val=""/>
+      <w:lvlJc w:val="left"/>
+      <w:pPr>
+        <w:ind w:left="4320" w:hanging="360"/>
+      </w:pPr>
+      <w:rPr>
+        <w:rFonts w:ascii="Wingdings" w:hAnsi="Wingdings" w:hint="default"/>
+      </w:rPr>
+    </w:lvl>
+    <w:lvl w:ilvl="6" w:tplc="08090001" w:tentative="1">
+      <w:start w:val="1"/>
+      <w:numFmt w:val="bullet"/>
+      <w:lvlText w:val=""/>
+      <w:lvlJc w:val="left"/>
+      <w:pPr>
+        <w:ind w:left="5040" w:hanging="360"/>
+      </w:pPr>
+      <w:rPr>
+        <w:rFonts w:ascii="Symbol" w:hAnsi="Symbol" w:hint="default"/>
+      </w:rPr>
+    </w:lvl>
+    <w:lvl w:ilvl="7" w:tplc="08090003" w:tentative="1">
+      <w:start w:val="1"/>
+      <w:numFmt w:val="bullet"/>
+      <w:lvlText w:val="o"/>
+      <w:lvlJc w:val="left"/>
+      <w:pPr>
+        <w:ind w:left="5760" w:hanging="360"/>
+      </w:pPr>
+      <w:rPr>
+        <w:rFonts w:ascii="Courier New" w:hAnsi="Courier New" w:cs="Courier New" w:hint="default"/>
+      </w:rPr>
+    </w:lvl>
+    <w:lvl w:ilvl="8" w:tplc="08090005" w:tentative="1">
+      <w:start w:val="1"/>
+      <w:numFmt w:val="bullet"/>
+      <w:lvlText w:val=""/>
+      <w:lvlJc w:val="left"/>
+      <w:pPr>
+        <w:ind w:left="6480" w:hanging="360"/>
+      </w:pPr>
+      <w:rPr>
+        <w:rFonts w:ascii="Wingdings" w:hAnsi="Wingdings" w:hint="default"/>
+      </w:rPr>
+    </w:lvl>
+  </w:abstractNum>
+  <w:abstractNum w:abstractNumId="2" w15:restartNumberingAfterBreak="0">
+    <w:nsid w:val="543119AD"/>
+    <w:multiLevelType w:val="hybridMultilevel"/>
+    <w:tmpl w:val="6ABC3BC0"/>
+    <w:lvl w:ilvl="0" w:tplc="08090001">
+      <w:start w:val="1"/>
+      <w:numFmt w:val="bullet"/>
+      <w:lvlText w:val=""/>
+      <w:lvlJc w:val="left"/>
+      <w:pPr>
+        <w:ind w:left="720" w:hanging="360"/>
+      </w:pPr>
+      <w:rPr>
+        <w:rFonts w:ascii="Symbol" w:hAnsi="Symbol" w:hint="default"/>
+      </w:rPr>
+    </w:lvl>
+    <w:lvl w:ilvl="1" w:tplc="08090003" w:tentative="1">
+      <w:start w:val="1"/>
+      <w:numFmt w:val="bullet"/>
+      <w:lvlText w:val="o"/>
+      <w:lvlJc w:val="left"/>
+      <w:pPr>
+        <w:ind w:left="1440" w:hanging="360"/>
+      </w:pPr>
+      <w:rPr>
+        <w:rFonts w:ascii="Courier New" w:hAnsi="Courier New" w:cs="Courier New" w:hint="default"/>
+      </w:rPr>
+    </w:lvl>
+    <w:lvl w:ilvl="2" w:tplc="08090005" w:tentative="1">
+      <w:start w:val="1"/>
+      <w:numFmt w:val="bullet"/>
+      <w:lvlText w:val=""/>
+      <w:lvlJc w:val="left"/>
+      <w:pPr>
+        <w:ind w:left="2160" w:hanging="360"/>
+      </w:pPr>
+      <w:rPr>
+        <w:rFonts w:ascii="Wingdings" w:hAnsi="Wingdings" w:hint="default"/>
+      </w:rPr>
+    </w:lvl>
+    <w:lvl w:ilvl="3" w:tplc="08090001" w:tentative="1">
+      <w:start w:val="1"/>
+      <w:numFmt w:val="bullet"/>
+      <w:lvlText w:val=""/>
+      <w:lvlJc w:val="left"/>
+      <w:pPr>
+        <w:ind w:left="2880" w:hanging="360"/>
+      </w:pPr>
+      <w:rPr>
+        <w:rFonts w:ascii="Symbol" w:hAnsi="Symbol" w:hint="default"/>
+      </w:rPr>
+    </w:lvl>
+    <w:lvl w:ilvl="4" w:tplc="08090003" w:tentative="1">
+      <w:start w:val="1"/>
+      <w:numFmt w:val="bullet"/>
+      <w:lvlText w:val="o"/>
+      <w:lvlJc w:val="left"/>
+      <w:pPr>
+        <w:ind w:left="3600" w:hanging="360"/>
+      </w:pPr>
+      <w:rPr>
+        <w:rFonts w:ascii="Courier New" w:hAnsi="Courier New" w:cs="Courier New" w:hint="default"/>
+      </w:rPr>
+    </w:lvl>
+    <w:lvl w:ilvl="5" w:tplc="08090005" w:tentative="1">
+      <w:start w:val="1"/>
+      <w:numFmt w:val="bullet"/>
+      <w:lvlText w:val=""/>
+      <w:lvlJc w:val="left"/>
+      <w:pPr>
+        <w:ind w:left="4320" w:hanging="360"/>
+      </w:pPr>
+      <w:rPr>
+        <w:rFonts w:ascii="Wingdings" w:hAnsi="Wingdings" w:hint="default"/>
+      </w:rPr>
+    </w:lvl>
+    <w:lvl w:ilvl="6" w:tplc="08090001" w:tentative="1">
+      <w:start w:val="1"/>
+      <w:numFmt w:val="bullet"/>
+      <w:lvlText w:val=""/>
+      <w:lvlJc w:val="left"/>
+      <w:pPr>
+        <w:ind w:left="5040" w:hanging="360"/>
+      </w:pPr>
+      <w:rPr>
+        <w:rFonts w:ascii="Symbol" w:hAnsi="Symbol" w:hint="default"/>
+      </w:rPr>
+    </w:lvl>
+    <w:lvl w:ilvl="7" w:tplc="08090003" w:tentative="1">
+      <w:start w:val="1"/>
+      <w:numFmt w:val="bullet"/>
+      <w:lvlText w:val="o"/>
+      <w:lvlJc w:val="left"/>
+      <w:pPr>
+        <w:ind w:left="5760" w:hanging="360"/>
+      </w:pPr>
+      <w:rPr>
+        <w:rFonts w:ascii="Courier New" w:hAnsi="Courier New" w:cs="Courier New" w:hint="default"/>
+      </w:rPr>
+    </w:lvl>
+    <w:lvl w:ilvl="8" w:tplc="08090005" w:tentative="1">
+      <w:start w:val="1"/>
+      <w:numFmt w:val="bullet"/>
+      <w:lvlText w:val=""/>
+      <w:lvlJc w:val="left"/>
+      <w:pPr>
+        <w:ind w:left="6480" w:hanging="360"/>
+      </w:pPr>
+      <w:rPr>
+        <w:rFonts w:ascii="Wingdings" w:hAnsi="Wingdings" w:hint="default"/>
+      </w:rPr>
+    </w:lvl>
+  </w:abstractNum>
+  <w:abstractNum w:abstractNumId="3" w15:restartNumberingAfterBreak="0">
     <w:nsid w:val="5A6645B9"/>
     <w:multiLevelType w:val="hybridMultilevel"/>
     <w:tmpl w:val="36DAB86A"/>
@@ -1456,7 +1826,7 @@
       </w:rPr>
     </w:lvl>
   </w:abstractNum>
-  <w:abstractNum w:abstractNumId="2" w15:restartNumberingAfterBreak="0">
+  <w:abstractNum w:abstractNumId="4" w15:restartNumberingAfterBreak="0">
     <w:nsid w:val="5E442901"/>
     <w:multiLevelType w:val="hybridMultilevel"/>
     <w:tmpl w:val="27484FD0"/>
@@ -1568,7 +1938,7 @@
       </w:rPr>
     </w:lvl>
   </w:abstractNum>
-  <w:abstractNum w:abstractNumId="3" w15:restartNumberingAfterBreak="0">
+  <w:abstractNum w:abstractNumId="5" w15:restartNumberingAfterBreak="0">
     <w:nsid w:val="73794909"/>
     <w:multiLevelType w:val="hybridMultilevel"/>
     <w:tmpl w:val="BCC0BFF0"/>
@@ -1684,13 +2054,19 @@
     <w:abstractNumId w:val="0"/>
   </w:num>
   <w:num w:numId="2" w16cid:durableId="974481716">
+    <w:abstractNumId w:val="4"/>
+  </w:num>
+  <w:num w:numId="3" w16cid:durableId="1241258273">
+    <w:abstractNumId w:val="3"/>
+  </w:num>
+  <w:num w:numId="4" w16cid:durableId="1512332523">
+    <w:abstractNumId w:val="5"/>
+  </w:num>
+  <w:num w:numId="5" w16cid:durableId="1094008304">
     <w:abstractNumId w:val="2"/>
   </w:num>
-  <w:num w:numId="3" w16cid:durableId="1241258273">
+  <w:num w:numId="6" w16cid:durableId="147789843">
     <w:abstractNumId w:val="1"/>
-  </w:num>
-  <w:num w:numId="4" w16cid:durableId="1512332523">
-    <w:abstractNumId w:val="3"/>
   </w:num>
 </w:numbering>
 </file>

</xml_diff>

<commit_message>
Added description of booking table
</commit_message>
<xml_diff>
--- a/Databases/Database Design.docx
+++ b/Databases/Database Design.docx
@@ -163,8 +163,19 @@
           <w:szCs w:val="24"/>
           <w:lang w:val="en-US"/>
         </w:rPr>
-        <w:t xml:space="preserve"> will provide insights on the Doctors and Logs DBs, while Ethan will delve into the Bookings and Patients DBs.</w:t>
-      </w:r>
+        <w:t xml:space="preserve"> will provide insights on the Doctors and Logs DBs, while Ethan will delve into the Bookings and Patients </w:t>
+      </w:r>
+      <w:proofErr w:type="spellStart"/>
+      <w:r>
+        <w:rPr>
+          <w:rFonts w:ascii="Source Sans Pro SemiBold" w:hAnsi="Source Sans Pro SemiBold"/>
+          <w:sz w:val="24"/>
+          <w:szCs w:val="24"/>
+          <w:lang w:val="en-US"/>
+        </w:rPr>
+        <w:t>DBs.</w:t>
+      </w:r>
+      <w:proofErr w:type="spellEnd"/>
     </w:p>
     <w:p>
       <w:pPr>
@@ -204,18 +215,6 @@
           <w:lang w:val="en-US"/>
         </w:rPr>
       </w:pPr>
-    </w:p>
-    <w:p>
-      <w:pPr>
-        <w:spacing w:line="240" w:lineRule="auto"/>
-        <w:jc w:val="center"/>
-        <w:rPr>
-          <w:rFonts w:ascii="Source Sans Pro SemiBold" w:hAnsi="Source Sans Pro SemiBold"/>
-          <w:sz w:val="24"/>
-          <w:szCs w:val="24"/>
-          <w:lang w:val="en-US"/>
-        </w:rPr>
-      </w:pPr>
       <w:r>
         <w:rPr>
           <w:rFonts w:ascii="Source Sans Pro SemiBold" w:hAnsi="Source Sans Pro SemiBold"/>
@@ -225,18 +224,6 @@
         </w:rPr>
         <w:t>DB Design Diagram</w:t>
       </w:r>
-    </w:p>
-    <w:p>
-      <w:pPr>
-        <w:spacing w:line="240" w:lineRule="auto"/>
-        <w:jc w:val="center"/>
-        <w:rPr>
-          <w:rFonts w:ascii="Source Sans Pro SemiBold" w:hAnsi="Source Sans Pro SemiBold"/>
-          <w:sz w:val="24"/>
-          <w:szCs w:val="24"/>
-          <w:lang w:val="en-US"/>
-        </w:rPr>
-      </w:pPr>
     </w:p>
     <w:p>
       <w:pPr>
@@ -361,14 +348,25 @@
           <w:lang w:val="en-US"/>
         </w:rPr>
       </w:pPr>
-      <w:r>
-        <w:rPr>
-          <w:rFonts w:ascii="Source Sans Pro SemiBold" w:hAnsi="Source Sans Pro SemiBold"/>
-          <w:sz w:val="24"/>
-          <w:szCs w:val="24"/>
-          <w:lang w:val="en-US"/>
-        </w:rPr>
-        <w:t>PhoneNumber: The doctor's contact number, stored as a VARCHAR with a length of 12 due to the UK's phone format - XXXXX XXXXXX. This attribute is not allowed to be null in case of emergencies.</w:t>
+      <w:proofErr w:type="spellStart"/>
+      <w:r>
+        <w:rPr>
+          <w:rFonts w:ascii="Source Sans Pro SemiBold" w:hAnsi="Source Sans Pro SemiBold"/>
+          <w:sz w:val="24"/>
+          <w:szCs w:val="24"/>
+          <w:lang w:val="en-US"/>
+        </w:rPr>
+        <w:t>PhoneNumber</w:t>
+      </w:r>
+      <w:proofErr w:type="spellEnd"/>
+      <w:r>
+        <w:rPr>
+          <w:rFonts w:ascii="Source Sans Pro SemiBold" w:hAnsi="Source Sans Pro SemiBold"/>
+          <w:sz w:val="24"/>
+          <w:szCs w:val="24"/>
+          <w:lang w:val="en-US"/>
+        </w:rPr>
+        <w:t>: The doctor's contact number, stored as a VARCHAR with a length of 12 due to the UK's phone format - XXXXX XXXXXX. This attribute is not allowed to be null in case of emergencies.</w:t>
       </w:r>
     </w:p>
     <w:p>
@@ -422,34 +420,65 @@
           <w:lang w:val="en-US"/>
         </w:rPr>
       </w:pPr>
-      <w:r>
-        <w:rPr>
-          <w:rFonts w:ascii="Source Sans Pro SemiBold" w:hAnsi="Source Sans Pro SemiBold"/>
-          <w:sz w:val="24"/>
-          <w:szCs w:val="24"/>
-          <w:lang w:val="en-US"/>
-        </w:rPr>
-        <w:t>Speciality: The doctor's area of expertise which cannot be null. It will help with department filtration in the future.</w:t>
-      </w:r>
-    </w:p>
-    <w:p>
-      <w:pPr>
-        <w:spacing w:line="240" w:lineRule="auto"/>
-        <w:rPr>
-          <w:rFonts w:ascii="Source Sans Pro SemiBold" w:hAnsi="Source Sans Pro SemiBold"/>
-          <w:sz w:val="24"/>
-          <w:szCs w:val="24"/>
-          <w:lang w:val="en-US"/>
-        </w:rPr>
-      </w:pPr>
-      <w:r>
-        <w:rPr>
-          <w:rFonts w:ascii="Source Sans Pro SemiBold" w:hAnsi="Source Sans Pro SemiBold"/>
-          <w:sz w:val="24"/>
-          <w:szCs w:val="24"/>
-          <w:lang w:val="en-US"/>
-        </w:rPr>
-        <w:t>For example, the PhoneNumber field might be used in an emergency, and the Background field could store information about a doctor's previous surgeries or research projects.</w:t>
+      <w:proofErr w:type="spellStart"/>
+      <w:r>
+        <w:rPr>
+          <w:rFonts w:ascii="Source Sans Pro SemiBold" w:hAnsi="Source Sans Pro SemiBold"/>
+          <w:sz w:val="24"/>
+          <w:szCs w:val="24"/>
+          <w:lang w:val="en-US"/>
+        </w:rPr>
+        <w:t>Speciality</w:t>
+      </w:r>
+      <w:proofErr w:type="spellEnd"/>
+      <w:r>
+        <w:rPr>
+          <w:rFonts w:ascii="Source Sans Pro SemiBold" w:hAnsi="Source Sans Pro SemiBold"/>
+          <w:sz w:val="24"/>
+          <w:szCs w:val="24"/>
+          <w:lang w:val="en-US"/>
+        </w:rPr>
+        <w:t>: The doctor's area of expertise which cannot be null. It will help with department filtration in the future.</w:t>
+      </w:r>
+    </w:p>
+    <w:p>
+      <w:pPr>
+        <w:spacing w:line="240" w:lineRule="auto"/>
+        <w:rPr>
+          <w:rFonts w:ascii="Source Sans Pro SemiBold" w:hAnsi="Source Sans Pro SemiBold"/>
+          <w:sz w:val="24"/>
+          <w:szCs w:val="24"/>
+          <w:lang w:val="en-US"/>
+        </w:rPr>
+      </w:pPr>
+      <w:r>
+        <w:rPr>
+          <w:rFonts w:ascii="Source Sans Pro SemiBold" w:hAnsi="Source Sans Pro SemiBold"/>
+          <w:sz w:val="24"/>
+          <w:szCs w:val="24"/>
+          <w:lang w:val="en-US"/>
+        </w:rPr>
+        <w:t xml:space="preserve">For example, the </w:t>
+      </w:r>
+      <w:proofErr w:type="spellStart"/>
+      <w:r>
+        <w:rPr>
+          <w:rFonts w:ascii="Source Sans Pro SemiBold" w:hAnsi="Source Sans Pro SemiBold"/>
+          <w:sz w:val="24"/>
+          <w:szCs w:val="24"/>
+          <w:lang w:val="en-US"/>
+        </w:rPr>
+        <w:t>PhoneNumber</w:t>
+      </w:r>
+      <w:proofErr w:type="spellEnd"/>
+      <w:r>
+        <w:rPr>
+          <w:rFonts w:ascii="Source Sans Pro SemiBold" w:hAnsi="Source Sans Pro SemiBold"/>
+          <w:sz w:val="24"/>
+          <w:szCs w:val="24"/>
+          <w:lang w:val="en-US"/>
+        </w:rPr>
+        <w:t xml:space="preserve"> field might be used in an emergency, and the Background field could store information about a doctor's previous surgeries or research projects.</w:t>
       </w:r>
       <w:r>
         <w:rPr>
@@ -467,7 +496,27 @@
           <w:szCs w:val="24"/>
           <w:lang w:val="en-US"/>
         </w:rPr>
-        <w:t>The Speciality field will allow for easier filtering of doctors based on their area of expertise.</w:t>
+        <w:t xml:space="preserve">The </w:t>
+      </w:r>
+      <w:proofErr w:type="spellStart"/>
+      <w:r>
+        <w:rPr>
+          <w:rFonts w:ascii="Source Sans Pro SemiBold" w:hAnsi="Source Sans Pro SemiBold"/>
+          <w:sz w:val="24"/>
+          <w:szCs w:val="24"/>
+          <w:lang w:val="en-US"/>
+        </w:rPr>
+        <w:t>Speciality</w:t>
+      </w:r>
+      <w:proofErr w:type="spellEnd"/>
+      <w:r>
+        <w:rPr>
+          <w:rFonts w:ascii="Source Sans Pro SemiBold" w:hAnsi="Source Sans Pro SemiBold"/>
+          <w:sz w:val="24"/>
+          <w:szCs w:val="24"/>
+          <w:lang w:val="en-US"/>
+        </w:rPr>
+        <w:t xml:space="preserve"> field will allow for easier filtering of doctors based on their area of expertise.</w:t>
       </w:r>
     </w:p>
     <w:bookmarkEnd w:id="0"/>
@@ -573,14 +622,25 @@
           <w:lang w:val="en-US"/>
         </w:rPr>
       </w:pPr>
-      <w:r>
-        <w:rPr>
-          <w:rFonts w:ascii="Source Sans Pro SemiBold" w:hAnsi="Source Sans Pro SemiBold"/>
-          <w:sz w:val="24"/>
-          <w:szCs w:val="24"/>
-          <w:lang w:val="en-US"/>
-        </w:rPr>
-        <w:t>LogID (PK): A unique identifier for each log in the system</w:t>
+      <w:proofErr w:type="spellStart"/>
+      <w:r>
+        <w:rPr>
+          <w:rFonts w:ascii="Source Sans Pro SemiBold" w:hAnsi="Source Sans Pro SemiBold"/>
+          <w:sz w:val="24"/>
+          <w:szCs w:val="24"/>
+          <w:lang w:val="en-US"/>
+        </w:rPr>
+        <w:t>LogID</w:t>
+      </w:r>
+      <w:proofErr w:type="spellEnd"/>
+      <w:r>
+        <w:rPr>
+          <w:rFonts w:ascii="Source Sans Pro SemiBold" w:hAnsi="Source Sans Pro SemiBold"/>
+          <w:sz w:val="24"/>
+          <w:szCs w:val="24"/>
+          <w:lang w:val="en-US"/>
+        </w:rPr>
+        <w:t xml:space="preserve"> (PK): A unique identifier for each log in the system</w:t>
       </w:r>
       <w:r>
         <w:rPr>
@@ -769,146 +829,175 @@
           <w:szCs w:val="24"/>
           <w:lang w:val="en-US"/>
         </w:rPr>
+        <w:t xml:space="preserve">Action: This column </w:t>
+      </w:r>
+      <w:r>
+        <w:rPr>
+          <w:rFonts w:ascii="Source Sans Pro SemiBold" w:hAnsi="Source Sans Pro SemiBold"/>
+          <w:sz w:val="24"/>
+          <w:szCs w:val="24"/>
+          <w:lang w:val="en-US"/>
+        </w:rPr>
+        <w:t xml:space="preserve">stores a human-readable </w:t>
+      </w:r>
+      <w:r>
+        <w:rPr>
+          <w:rFonts w:ascii="Source Sans Pro SemiBold" w:hAnsi="Source Sans Pro SemiBold"/>
+          <w:sz w:val="24"/>
+          <w:szCs w:val="24"/>
+          <w:lang w:val="en-US"/>
+        </w:rPr>
+        <w:t>description of the users</w:t>
+      </w:r>
+      <w:r>
+        <w:rPr>
+          <w:rFonts w:ascii="Source Sans Pro SemiBold" w:hAnsi="Source Sans Pro SemiBold"/>
+          <w:sz w:val="24"/>
+          <w:szCs w:val="24"/>
+          <w:lang w:val="en-US"/>
+        </w:rPr>
+        <w:t>’</w:t>
+      </w:r>
+      <w:r>
+        <w:rPr>
+          <w:rFonts w:ascii="Source Sans Pro SemiBold" w:hAnsi="Source Sans Pro SemiBold"/>
+          <w:sz w:val="24"/>
+          <w:szCs w:val="24"/>
+          <w:lang w:val="en-US"/>
+        </w:rPr>
+        <w:t xml:space="preserve"> action</w:t>
+      </w:r>
+      <w:r>
+        <w:rPr>
+          <w:rFonts w:ascii="Source Sans Pro SemiBold" w:hAnsi="Source Sans Pro SemiBold"/>
+          <w:sz w:val="24"/>
+          <w:szCs w:val="24"/>
+          <w:lang w:val="en-US"/>
+        </w:rPr>
+        <w:t>s</w:t>
+      </w:r>
+      <w:r>
+        <w:rPr>
+          <w:rFonts w:ascii="Source Sans Pro SemiBold" w:hAnsi="Source Sans Pro SemiBold"/>
+          <w:sz w:val="24"/>
+          <w:szCs w:val="24"/>
+          <w:lang w:val="en-US"/>
+        </w:rPr>
+        <w:t>, such as logging in or booking an appointment</w:t>
+      </w:r>
+      <w:r>
+        <w:rPr>
+          <w:rFonts w:ascii="Source Sans Pro SemiBold" w:hAnsi="Source Sans Pro SemiBold"/>
+          <w:sz w:val="24"/>
+          <w:szCs w:val="24"/>
+          <w:lang w:val="en-US"/>
+        </w:rPr>
+        <w:t xml:space="preserve">. Its type is VARCHAR(255), </w:t>
+      </w:r>
+      <w:r>
+        <w:rPr>
+          <w:rFonts w:ascii="Source Sans Pro SemiBold" w:hAnsi="Source Sans Pro SemiBold"/>
+          <w:sz w:val="24"/>
+          <w:szCs w:val="24"/>
+          <w:lang w:val="en-US"/>
+        </w:rPr>
+        <w:t xml:space="preserve">providing ample space for </w:t>
+      </w:r>
+      <w:r>
+        <w:rPr>
+          <w:rFonts w:ascii="Source Sans Pro SemiBold" w:hAnsi="Source Sans Pro SemiBold"/>
+          <w:sz w:val="24"/>
+          <w:szCs w:val="24"/>
+          <w:lang w:val="en-US"/>
+        </w:rPr>
+        <w:t xml:space="preserve">a </w:t>
+      </w:r>
+      <w:r>
+        <w:rPr>
+          <w:rFonts w:ascii="Source Sans Pro SemiBold" w:hAnsi="Source Sans Pro SemiBold"/>
+          <w:sz w:val="24"/>
+          <w:szCs w:val="24"/>
+          <w:lang w:val="en-US"/>
+        </w:rPr>
+        <w:t>detailed description.</w:t>
+      </w:r>
+    </w:p>
+    <w:p>
+      <w:pPr>
+        <w:spacing w:line="240" w:lineRule="auto"/>
+        <w:ind w:left="360"/>
+        <w:rPr>
+          <w:rFonts w:ascii="Source Sans Pro SemiBold" w:hAnsi="Source Sans Pro SemiBold"/>
+          <w:sz w:val="24"/>
+          <w:szCs w:val="24"/>
+          <w:lang w:val="en-US"/>
+        </w:rPr>
+      </w:pPr>
+      <w:r>
+        <w:rPr>
+          <w:rFonts w:ascii="Source Sans Pro SemiBold" w:hAnsi="Source Sans Pro SemiBold"/>
+          <w:sz w:val="24"/>
+          <w:szCs w:val="24"/>
+          <w:lang w:val="en-US"/>
+        </w:rPr>
+        <w:t xml:space="preserve">All the attributes in the ‘Logs’ table are </w:t>
+      </w:r>
+      <w:r>
+        <w:rPr>
+          <w:rFonts w:ascii="Source Sans Pro SemiBold" w:hAnsi="Source Sans Pro SemiBold"/>
+          <w:sz w:val="24"/>
+          <w:szCs w:val="24"/>
+          <w:lang w:val="en-US"/>
+        </w:rPr>
+        <w:t>required and cannot be null</w:t>
+      </w:r>
+      <w:r>
+        <w:rPr>
+          <w:rFonts w:ascii="Source Sans Pro SemiBold" w:hAnsi="Source Sans Pro SemiBold"/>
+          <w:sz w:val="24"/>
+          <w:szCs w:val="24"/>
+          <w:lang w:val="en-US"/>
+        </w:rPr>
+        <w:t xml:space="preserve">. </w:t>
+      </w:r>
+      <w:r>
+        <w:rPr>
+          <w:rFonts w:ascii="Source Sans Pro SemiBold" w:hAnsi="Source Sans Pro SemiBold"/>
+          <w:sz w:val="24"/>
+          <w:szCs w:val="24"/>
+          <w:lang w:val="en-US"/>
+        </w:rPr>
+        <w:t xml:space="preserve">The </w:t>
+      </w:r>
+      <w:proofErr w:type="spellStart"/>
+      <w:r>
+        <w:rPr>
+          <w:rFonts w:ascii="Source Sans Pro SemiBold" w:hAnsi="Source Sans Pro SemiBold"/>
+          <w:sz w:val="24"/>
+          <w:szCs w:val="24"/>
+          <w:lang w:val="en-US"/>
+        </w:rPr>
+        <w:t>LogID</w:t>
+      </w:r>
+      <w:proofErr w:type="spellEnd"/>
+      <w:r>
+        <w:rPr>
+          <w:rFonts w:ascii="Source Sans Pro SemiBold" w:hAnsi="Source Sans Pro SemiBold"/>
+          <w:sz w:val="24"/>
+          <w:szCs w:val="24"/>
+          <w:lang w:val="en-US"/>
+        </w:rPr>
+        <w:t xml:space="preserve"> and PatientID are essential for connecting user actions to the relevant patients and ensuring the uniqueness of each </w:t>
+      </w:r>
+      <w:r>
+        <w:rPr>
+          <w:rFonts w:ascii="Source Sans Pro SemiBold" w:hAnsi="Source Sans Pro SemiBold"/>
+          <w:sz w:val="24"/>
+          <w:szCs w:val="24"/>
+          <w:lang w:val="en-US"/>
+        </w:rPr>
         <w:lastRenderedPageBreak/>
-        <w:t xml:space="preserve">Action: This column </w:t>
-      </w:r>
-      <w:r>
-        <w:rPr>
-          <w:rFonts w:ascii="Source Sans Pro SemiBold" w:hAnsi="Source Sans Pro SemiBold"/>
-          <w:sz w:val="24"/>
-          <w:szCs w:val="24"/>
-          <w:lang w:val="en-US"/>
-        </w:rPr>
-        <w:t xml:space="preserve">stores a human-readable </w:t>
-      </w:r>
-      <w:r>
-        <w:rPr>
-          <w:rFonts w:ascii="Source Sans Pro SemiBold" w:hAnsi="Source Sans Pro SemiBold"/>
-          <w:sz w:val="24"/>
-          <w:szCs w:val="24"/>
-          <w:lang w:val="en-US"/>
-        </w:rPr>
-        <w:t>description of the users</w:t>
-      </w:r>
-      <w:r>
-        <w:rPr>
-          <w:rFonts w:ascii="Source Sans Pro SemiBold" w:hAnsi="Source Sans Pro SemiBold"/>
-          <w:sz w:val="24"/>
-          <w:szCs w:val="24"/>
-          <w:lang w:val="en-US"/>
-        </w:rPr>
-        <w:t>’</w:t>
-      </w:r>
-      <w:r>
-        <w:rPr>
-          <w:rFonts w:ascii="Source Sans Pro SemiBold" w:hAnsi="Source Sans Pro SemiBold"/>
-          <w:sz w:val="24"/>
-          <w:szCs w:val="24"/>
-          <w:lang w:val="en-US"/>
-        </w:rPr>
-        <w:t xml:space="preserve"> action</w:t>
-      </w:r>
-      <w:r>
-        <w:rPr>
-          <w:rFonts w:ascii="Source Sans Pro SemiBold" w:hAnsi="Source Sans Pro SemiBold"/>
-          <w:sz w:val="24"/>
-          <w:szCs w:val="24"/>
-          <w:lang w:val="en-US"/>
-        </w:rPr>
-        <w:t>s</w:t>
-      </w:r>
-      <w:r>
-        <w:rPr>
-          <w:rFonts w:ascii="Source Sans Pro SemiBold" w:hAnsi="Source Sans Pro SemiBold"/>
-          <w:sz w:val="24"/>
-          <w:szCs w:val="24"/>
-          <w:lang w:val="en-US"/>
-        </w:rPr>
-        <w:t>, such as logging in or booking an appointment</w:t>
-      </w:r>
-      <w:r>
-        <w:rPr>
-          <w:rFonts w:ascii="Source Sans Pro SemiBold" w:hAnsi="Source Sans Pro SemiBold"/>
-          <w:sz w:val="24"/>
-          <w:szCs w:val="24"/>
-          <w:lang w:val="en-US"/>
-        </w:rPr>
-        <w:t xml:space="preserve">. Its type is VARCHAR(255), </w:t>
-      </w:r>
-      <w:r>
-        <w:rPr>
-          <w:rFonts w:ascii="Source Sans Pro SemiBold" w:hAnsi="Source Sans Pro SemiBold"/>
-          <w:sz w:val="24"/>
-          <w:szCs w:val="24"/>
-          <w:lang w:val="en-US"/>
-        </w:rPr>
-        <w:t xml:space="preserve">providing ample space for </w:t>
-      </w:r>
-      <w:r>
-        <w:rPr>
-          <w:rFonts w:ascii="Source Sans Pro SemiBold" w:hAnsi="Source Sans Pro SemiBold"/>
-          <w:sz w:val="24"/>
-          <w:szCs w:val="24"/>
-          <w:lang w:val="en-US"/>
-        </w:rPr>
-        <w:t xml:space="preserve">a </w:t>
-      </w:r>
-      <w:r>
-        <w:rPr>
-          <w:rFonts w:ascii="Source Sans Pro SemiBold" w:hAnsi="Source Sans Pro SemiBold"/>
-          <w:sz w:val="24"/>
-          <w:szCs w:val="24"/>
-          <w:lang w:val="en-US"/>
-        </w:rPr>
-        <w:t>detailed description.</w:t>
-      </w:r>
-    </w:p>
-    <w:p>
-      <w:pPr>
-        <w:spacing w:line="240" w:lineRule="auto"/>
-        <w:ind w:left="360"/>
-        <w:rPr>
-          <w:rFonts w:ascii="Source Sans Pro SemiBold" w:hAnsi="Source Sans Pro SemiBold"/>
-          <w:sz w:val="24"/>
-          <w:szCs w:val="24"/>
-          <w:lang w:val="en-US"/>
-        </w:rPr>
-      </w:pPr>
-      <w:r>
-        <w:rPr>
-          <w:rFonts w:ascii="Source Sans Pro SemiBold" w:hAnsi="Source Sans Pro SemiBold"/>
-          <w:sz w:val="24"/>
-          <w:szCs w:val="24"/>
-          <w:lang w:val="en-US"/>
-        </w:rPr>
-        <w:t xml:space="preserve">All the attributes in the ‘Logs’ table are </w:t>
-      </w:r>
-      <w:r>
-        <w:rPr>
-          <w:rFonts w:ascii="Source Sans Pro SemiBold" w:hAnsi="Source Sans Pro SemiBold"/>
-          <w:sz w:val="24"/>
-          <w:szCs w:val="24"/>
-          <w:lang w:val="en-US"/>
-        </w:rPr>
-        <w:t>required and cannot be null</w:t>
-      </w:r>
-      <w:r>
-        <w:rPr>
-          <w:rFonts w:ascii="Source Sans Pro SemiBold" w:hAnsi="Source Sans Pro SemiBold"/>
-          <w:sz w:val="24"/>
-          <w:szCs w:val="24"/>
-          <w:lang w:val="en-US"/>
-        </w:rPr>
-        <w:t xml:space="preserve">. </w:t>
-      </w:r>
-      <w:r>
-        <w:rPr>
-          <w:rFonts w:ascii="Source Sans Pro SemiBold" w:hAnsi="Source Sans Pro SemiBold"/>
-          <w:sz w:val="24"/>
-          <w:szCs w:val="24"/>
-          <w:lang w:val="en-US"/>
-        </w:rPr>
-        <w:t>The LogID and PatientID are essential for connecting user actions to the relevant patients and ensuring the uniqueness of each log entry.</w:t>
+        <w:t>log entry.</w:t>
       </w:r>
       <w:r>
         <w:rPr>
@@ -1198,16 +1287,43 @@
           <w:szCs w:val="24"/>
           <w:lang w:val="en-US"/>
         </w:rPr>
-        <w:t xml:space="preserve"> is because a patient cannot have an age over 999. By limiting the patient age to 3 digits, we can restrict the patients entry to prevent incorrect data.</w:t>
-      </w:r>
-      <w:r>
-        <w:rPr>
-          <w:rFonts w:ascii="Source Sans Pro SemiBold" w:hAnsi="Source Sans Pro SemiBold"/>
-          <w:sz w:val="24"/>
-          <w:szCs w:val="24"/>
-          <w:lang w:val="en-US"/>
-        </w:rPr>
-        <w:t xml:space="preserve"> Given that the phone number may be required to send the patient information about their bookings, it cannot be null.</w:t>
+        <w:t xml:space="preserve"> is because a patient cannot have an age over 999. By limiting the patient age to 3 digits, we can restrict the </w:t>
+      </w:r>
+      <w:r>
+        <w:rPr>
+          <w:rFonts w:ascii="Source Sans Pro SemiBold" w:hAnsi="Source Sans Pro SemiBold"/>
+          <w:sz w:val="24"/>
+          <w:szCs w:val="24"/>
+          <w:lang w:val="en-US"/>
+        </w:rPr>
+        <w:t>patient’s</w:t>
+      </w:r>
+      <w:r>
+        <w:rPr>
+          <w:rFonts w:ascii="Source Sans Pro SemiBold" w:hAnsi="Source Sans Pro SemiBold"/>
+          <w:sz w:val="24"/>
+          <w:szCs w:val="24"/>
+          <w:lang w:val="en-US"/>
+        </w:rPr>
+        <w:t xml:space="preserve"> entry to prevent incorrect data.</w:t>
+      </w:r>
+      <w:r>
+        <w:rPr>
+          <w:rFonts w:ascii="Source Sans Pro SemiBold" w:hAnsi="Source Sans Pro SemiBold"/>
+          <w:sz w:val="24"/>
+          <w:szCs w:val="24"/>
+          <w:lang w:val="en-US"/>
+        </w:rPr>
+        <w:t xml:space="preserve"> </w:t>
+      </w:r>
+      <w:r>
+        <w:rPr>
+          <w:rFonts w:ascii="Source Sans Pro SemiBold" w:hAnsi="Source Sans Pro SemiBold"/>
+          <w:sz w:val="24"/>
+          <w:szCs w:val="24"/>
+          <w:lang w:val="en-US"/>
+        </w:rPr>
+        <w:t>It can’t be null.</w:t>
       </w:r>
     </w:p>
     <w:p>
@@ -1232,7 +1348,16 @@
           <w:szCs w:val="24"/>
           <w:lang w:val="en-US"/>
         </w:rPr>
-        <w:t>Phone Number: Phone number is stored as a VARCHAR(12) due to the fact that UK phone numbers are stored as  11 length numbers. VARCHAR is required to accommodate the space.</w:t>
+        <w:t>Phone Number: Phone number is stored as a VARCHAR(12) due to the fact that UK phone numbers are stored as  11 length numbers. VARCHAR is required to accommodate the space</w:t>
+      </w:r>
+      <w:r>
+        <w:rPr>
+          <w:rFonts w:ascii="Source Sans Pro SemiBold" w:hAnsi="Source Sans Pro SemiBold"/>
+          <w:sz w:val="24"/>
+          <w:szCs w:val="24"/>
+          <w:lang w:val="en-US"/>
+        </w:rPr>
+        <w:t>. Since a phone number may be used to inform the patient, it can’t be null.</w:t>
       </w:r>
     </w:p>
     <w:p>
@@ -1266,7 +1391,25 @@
           <w:szCs w:val="24"/>
           <w:lang w:val="en-US"/>
         </w:rPr>
-        <w:t>, allowing a patient to be linked with a doctor. DoctorID in the doctors table is a serial integer, so the one in Patients has to be as well to connect. Since it’s a foreign key, it cannot be null.</w:t>
+        <w:t xml:space="preserve">, allowing a patient to be linked with a doctor. DoctorID in the doctors table is a serial integer, so the one in </w:t>
+      </w:r>
+      <w:r>
+        <w:rPr>
+          <w:rFonts w:ascii="Source Sans Pro SemiBold" w:hAnsi="Source Sans Pro SemiBold"/>
+          <w:sz w:val="24"/>
+          <w:szCs w:val="24"/>
+          <w:lang w:val="en-US"/>
+        </w:rPr>
+        <w:t>patients</w:t>
+      </w:r>
+      <w:r>
+        <w:rPr>
+          <w:rFonts w:ascii="Source Sans Pro SemiBold" w:hAnsi="Source Sans Pro SemiBold"/>
+          <w:sz w:val="24"/>
+          <w:szCs w:val="24"/>
+          <w:lang w:val="en-US"/>
+        </w:rPr>
+        <w:t xml:space="preserve"> has to be as well to connect. Since it’s a foreign key, it cannot be null.</w:t>
       </w:r>
     </w:p>
     <w:p>
@@ -1352,7 +1495,25 @@
           <w:szCs w:val="24"/>
           <w:lang w:val="en-US"/>
         </w:rPr>
-        <w:t xml:space="preserve"> the system, e.g. create a booking, changing doctors. </w:t>
+        <w:t xml:space="preserve"> the system, </w:t>
+      </w:r>
+      <w:r>
+        <w:rPr>
+          <w:rFonts w:ascii="Source Sans Pro SemiBold" w:hAnsi="Source Sans Pro SemiBold"/>
+          <w:sz w:val="24"/>
+          <w:szCs w:val="24"/>
+          <w:lang w:val="en-US"/>
+        </w:rPr>
+        <w:t>e.g.,</w:t>
+      </w:r>
+      <w:r>
+        <w:rPr>
+          <w:rFonts w:ascii="Source Sans Pro SemiBold" w:hAnsi="Source Sans Pro SemiBold"/>
+          <w:sz w:val="24"/>
+          <w:szCs w:val="24"/>
+          <w:lang w:val="en-US"/>
+        </w:rPr>
+        <w:t xml:space="preserve"> create a booking, changing doctors. </w:t>
       </w:r>
       <w:r>
         <w:rPr>
@@ -1362,6 +1523,369 @@
           <w:lang w:val="en-US"/>
         </w:rPr>
         <w:t>Given that it could hold a vast amount of data, TEXT is the best fit. Since the patient may not use the system outside of registration, it can be null.</w:t>
+      </w:r>
+    </w:p>
+    <w:p>
+      <w:pPr>
+        <w:spacing w:line="240" w:lineRule="auto"/>
+        <w:ind w:left="708"/>
+        <w:rPr>
+          <w:rFonts w:ascii="Source Sans Pro SemiBold" w:hAnsi="Source Sans Pro SemiBold"/>
+          <w:sz w:val="24"/>
+          <w:szCs w:val="24"/>
+          <w:lang w:val="en-US"/>
+        </w:rPr>
+      </w:pPr>
+      <w:r>
+        <w:rPr>
+          <w:rFonts w:ascii="Source Sans Pro SemiBold" w:hAnsi="Source Sans Pro SemiBold"/>
+          <w:sz w:val="24"/>
+          <w:szCs w:val="24"/>
+          <w:lang w:val="en-US"/>
+        </w:rPr>
+        <w:t>The ‘Bookings’ table stores information about appointments that patients book with their doctor to discuss their medical issue. It contains the following attributes:</w:t>
+      </w:r>
+    </w:p>
+    <w:p>
+      <w:pPr>
+        <w:pStyle w:val="ListParagraph"/>
+        <w:numPr>
+          <w:ilvl w:val="0"/>
+          <w:numId w:val="8"/>
+        </w:numPr>
+        <w:spacing w:line="240" w:lineRule="auto"/>
+        <w:rPr>
+          <w:rFonts w:ascii="Source Sans Pro SemiBold" w:hAnsi="Source Sans Pro SemiBold"/>
+          <w:sz w:val="24"/>
+          <w:szCs w:val="24"/>
+          <w:lang w:val="en-US"/>
+        </w:rPr>
+      </w:pPr>
+      <w:r>
+        <w:rPr>
+          <w:rFonts w:ascii="Source Sans Pro SemiBold" w:hAnsi="Source Sans Pro SemiBold"/>
+          <w:sz w:val="24"/>
+          <w:szCs w:val="24"/>
+          <w:lang w:val="en-US"/>
+        </w:rPr>
+        <w:t>BookingID(PK): BookingID the unique identifier of every booking recorded.</w:t>
+      </w:r>
+      <w:r>
+        <w:rPr>
+          <w:rFonts w:ascii="Source Sans Pro SemiBold" w:hAnsi="Source Sans Pro SemiBold"/>
+          <w:sz w:val="24"/>
+          <w:szCs w:val="24"/>
+          <w:lang w:val="en-US"/>
+        </w:rPr>
+        <w:t xml:space="preserve"> Primary keys can be null.</w:t>
+      </w:r>
+    </w:p>
+    <w:p>
+      <w:pPr>
+        <w:pStyle w:val="ListParagraph"/>
+        <w:numPr>
+          <w:ilvl w:val="0"/>
+          <w:numId w:val="8"/>
+        </w:numPr>
+        <w:spacing w:line="240" w:lineRule="auto"/>
+        <w:rPr>
+          <w:rFonts w:ascii="Source Sans Pro SemiBold" w:hAnsi="Source Sans Pro SemiBold"/>
+          <w:sz w:val="24"/>
+          <w:szCs w:val="24"/>
+          <w:lang w:val="en-US"/>
+        </w:rPr>
+      </w:pPr>
+      <w:r>
+        <w:rPr>
+          <w:rFonts w:ascii="Source Sans Pro SemiBold" w:hAnsi="Source Sans Pro SemiBold"/>
+          <w:sz w:val="24"/>
+          <w:szCs w:val="24"/>
+          <w:lang w:val="en-US"/>
+        </w:rPr>
+        <w:t xml:space="preserve">PatientID(FK): This key is associated with the Patients table, allowing a </w:t>
+      </w:r>
+      <w:r>
+        <w:rPr>
+          <w:rFonts w:ascii="Source Sans Pro SemiBold" w:hAnsi="Source Sans Pro SemiBold"/>
+          <w:sz w:val="24"/>
+          <w:szCs w:val="24"/>
+          <w:lang w:val="en-US"/>
+        </w:rPr>
+        <w:t>patient</w:t>
+      </w:r>
+      <w:r>
+        <w:rPr>
+          <w:rFonts w:ascii="Source Sans Pro SemiBold" w:hAnsi="Source Sans Pro SemiBold"/>
+          <w:sz w:val="24"/>
+          <w:szCs w:val="24"/>
+          <w:lang w:val="en-US"/>
+        </w:rPr>
+        <w:t xml:space="preserve"> to be associated </w:t>
+      </w:r>
+      <w:r>
+        <w:rPr>
+          <w:rFonts w:ascii="Source Sans Pro SemiBold" w:hAnsi="Source Sans Pro SemiBold"/>
+          <w:sz w:val="24"/>
+          <w:szCs w:val="24"/>
+          <w:lang w:val="en-US"/>
+        </w:rPr>
+        <w:t>with</w:t>
+      </w:r>
+      <w:r>
+        <w:rPr>
+          <w:rFonts w:ascii="Source Sans Pro SemiBold" w:hAnsi="Source Sans Pro SemiBold"/>
+          <w:sz w:val="24"/>
+          <w:szCs w:val="24"/>
+          <w:lang w:val="en-US"/>
+        </w:rPr>
+        <w:t xml:space="preserve"> a booking</w:t>
+      </w:r>
+      <w:r>
+        <w:rPr>
+          <w:rFonts w:ascii="Source Sans Pro SemiBold" w:hAnsi="Source Sans Pro SemiBold"/>
+          <w:sz w:val="24"/>
+          <w:szCs w:val="24"/>
+          <w:lang w:val="en-US"/>
+        </w:rPr>
+        <w:t xml:space="preserve">. </w:t>
+      </w:r>
+      <w:r>
+        <w:rPr>
+          <w:rFonts w:ascii="Source Sans Pro SemiBold" w:hAnsi="Source Sans Pro SemiBold"/>
+          <w:sz w:val="24"/>
+          <w:szCs w:val="24"/>
+          <w:lang w:val="en-US"/>
+        </w:rPr>
+        <w:t xml:space="preserve">Since is a foreign key, it has the same data type as key it matches in the other </w:t>
+      </w:r>
+      <w:r>
+        <w:rPr>
+          <w:rFonts w:ascii="Source Sans Pro SemiBold" w:hAnsi="Source Sans Pro SemiBold"/>
+          <w:sz w:val="24"/>
+          <w:szCs w:val="24"/>
+          <w:lang w:val="en-US"/>
+        </w:rPr>
+        <w:t>table:</w:t>
+      </w:r>
+      <w:r>
+        <w:rPr>
+          <w:rFonts w:ascii="Source Sans Pro SemiBold" w:hAnsi="Source Sans Pro SemiBold"/>
+          <w:sz w:val="24"/>
+          <w:szCs w:val="24"/>
+          <w:lang w:val="en-US"/>
+        </w:rPr>
+        <w:t xml:space="preserve"> INT and cannot be null.</w:t>
+      </w:r>
+    </w:p>
+    <w:p>
+      <w:pPr>
+        <w:pStyle w:val="ListParagraph"/>
+        <w:numPr>
+          <w:ilvl w:val="0"/>
+          <w:numId w:val="8"/>
+        </w:numPr>
+        <w:spacing w:line="240" w:lineRule="auto"/>
+        <w:rPr>
+          <w:rFonts w:ascii="Source Sans Pro SemiBold" w:hAnsi="Source Sans Pro SemiBold"/>
+          <w:sz w:val="24"/>
+          <w:szCs w:val="24"/>
+          <w:lang w:val="en-US"/>
+        </w:rPr>
+      </w:pPr>
+      <w:r>
+        <w:rPr>
+          <w:rFonts w:ascii="Source Sans Pro SemiBold" w:hAnsi="Source Sans Pro SemiBold"/>
+          <w:sz w:val="24"/>
+          <w:szCs w:val="24"/>
+          <w:lang w:val="en-US"/>
+        </w:rPr>
+        <w:t>Doc</w:t>
+      </w:r>
+      <w:r>
+        <w:rPr>
+          <w:rFonts w:ascii="Source Sans Pro SemiBold" w:hAnsi="Source Sans Pro SemiBold"/>
+          <w:sz w:val="24"/>
+          <w:szCs w:val="24"/>
+          <w:lang w:val="en-US"/>
+        </w:rPr>
+        <w:t>torID(FDK): DoctorID is another foreign key that links ‘Bookings’ and ‘Doctors’ together. The data type is INT. Since it is a foreign key, it can’t be null.</w:t>
+      </w:r>
+    </w:p>
+    <w:p>
+      <w:pPr>
+        <w:pStyle w:val="ListParagraph"/>
+        <w:numPr>
+          <w:ilvl w:val="0"/>
+          <w:numId w:val="8"/>
+        </w:numPr>
+        <w:spacing w:line="240" w:lineRule="auto"/>
+        <w:rPr>
+          <w:rFonts w:ascii="Source Sans Pro SemiBold" w:hAnsi="Source Sans Pro SemiBold"/>
+          <w:sz w:val="24"/>
+          <w:szCs w:val="24"/>
+          <w:lang w:val="en-US"/>
+        </w:rPr>
+      </w:pPr>
+      <w:r>
+        <w:rPr>
+          <w:rFonts w:ascii="Source Sans Pro SemiBold" w:hAnsi="Source Sans Pro SemiBold"/>
+          <w:sz w:val="24"/>
+          <w:szCs w:val="24"/>
+          <w:lang w:val="en-US"/>
+        </w:rPr>
+        <w:t>Time: Since the booking will occur at a certain time, it is crucial that it is recorded.  As a result, the data type used here is ‘Time’ which cannot be null.</w:t>
+      </w:r>
+    </w:p>
+    <w:p>
+      <w:pPr>
+        <w:pStyle w:val="ListParagraph"/>
+        <w:numPr>
+          <w:ilvl w:val="0"/>
+          <w:numId w:val="8"/>
+        </w:numPr>
+        <w:spacing w:line="240" w:lineRule="auto"/>
+        <w:rPr>
+          <w:rFonts w:ascii="Source Sans Pro SemiBold" w:hAnsi="Source Sans Pro SemiBold"/>
+          <w:sz w:val="24"/>
+          <w:szCs w:val="24"/>
+          <w:lang w:val="en-US"/>
+        </w:rPr>
+      </w:pPr>
+      <w:r>
+        <w:rPr>
+          <w:rFonts w:ascii="Source Sans Pro SemiBold" w:hAnsi="Source Sans Pro SemiBold"/>
+          <w:sz w:val="24"/>
+          <w:szCs w:val="24"/>
+          <w:lang w:val="en-US"/>
+        </w:rPr>
+        <w:t xml:space="preserve">Date: </w:t>
+      </w:r>
+      <w:r>
+        <w:rPr>
+          <w:rFonts w:ascii="Source Sans Pro SemiBold" w:hAnsi="Source Sans Pro SemiBold"/>
+          <w:sz w:val="24"/>
+          <w:szCs w:val="24"/>
+          <w:lang w:val="en-US"/>
+        </w:rPr>
+        <w:t>Likewise,</w:t>
+      </w:r>
+      <w:r>
+        <w:rPr>
+          <w:rFonts w:ascii="Source Sans Pro SemiBold" w:hAnsi="Source Sans Pro SemiBold"/>
+          <w:sz w:val="24"/>
+          <w:szCs w:val="24"/>
+          <w:lang w:val="en-US"/>
+        </w:rPr>
+        <w:t xml:space="preserve"> to Time, the date of the appointment is also crucial to the system. The date is hence stored as Date. The data type is not null/</w:t>
+      </w:r>
+    </w:p>
+    <w:p>
+      <w:pPr>
+        <w:pStyle w:val="ListParagraph"/>
+        <w:numPr>
+          <w:ilvl w:val="0"/>
+          <w:numId w:val="8"/>
+        </w:numPr>
+        <w:spacing w:line="240" w:lineRule="auto"/>
+        <w:rPr>
+          <w:rFonts w:ascii="Source Sans Pro SemiBold" w:hAnsi="Source Sans Pro SemiBold"/>
+          <w:sz w:val="24"/>
+          <w:szCs w:val="24"/>
+          <w:lang w:val="en-US"/>
+        </w:rPr>
+      </w:pPr>
+      <w:r>
+        <w:rPr>
+          <w:rFonts w:ascii="Source Sans Pro SemiBold" w:hAnsi="Source Sans Pro SemiBold"/>
+          <w:sz w:val="24"/>
+          <w:szCs w:val="24"/>
+          <w:lang w:val="en-US"/>
+        </w:rPr>
+        <w:t xml:space="preserve">Detail and </w:t>
+      </w:r>
+      <w:r>
+        <w:rPr>
+          <w:rFonts w:ascii="Source Sans Pro SemiBold" w:hAnsi="Source Sans Pro SemiBold"/>
+          <w:sz w:val="24"/>
+          <w:szCs w:val="24"/>
+          <w:lang w:val="en-US"/>
+        </w:rPr>
+        <w:t>Prescription</w:t>
+      </w:r>
+      <w:r>
+        <w:rPr>
+          <w:rFonts w:ascii="Source Sans Pro SemiBold" w:hAnsi="Source Sans Pro SemiBold"/>
+          <w:sz w:val="24"/>
+          <w:szCs w:val="24"/>
+          <w:lang w:val="en-US"/>
+        </w:rPr>
+        <w:t>: After a booking has occurred, the doctor may provide details and prescribe prescriptions for the user.</w:t>
+      </w:r>
+      <w:r>
+        <w:rPr>
+          <w:rFonts w:ascii="Source Sans Pro SemiBold" w:hAnsi="Source Sans Pro SemiBold"/>
+          <w:sz w:val="24"/>
+          <w:szCs w:val="24"/>
+          <w:lang w:val="en-US"/>
+        </w:rPr>
+        <w:t xml:space="preserve"> Since the information is unlikely to be long, VARCHAR(250) provides enough characters for the doctor to </w:t>
+      </w:r>
+      <w:r>
+        <w:rPr>
+          <w:rFonts w:ascii="Source Sans Pro SemiBold" w:hAnsi="Source Sans Pro SemiBold"/>
+          <w:sz w:val="24"/>
+          <w:szCs w:val="24"/>
+          <w:lang w:val="en-US"/>
+        </w:rPr>
+        <w:t>ulitise</w:t>
+      </w:r>
+      <w:r>
+        <w:rPr>
+          <w:rFonts w:ascii="Source Sans Pro SemiBold" w:hAnsi="Source Sans Pro SemiBold"/>
+          <w:sz w:val="24"/>
+          <w:szCs w:val="24"/>
+          <w:lang w:val="en-US"/>
+        </w:rPr>
+        <w:t>. Since they are both optional, they can both be null.</w:t>
+      </w:r>
+    </w:p>
+    <w:p>
+      <w:pPr>
+        <w:spacing w:line="240" w:lineRule="auto"/>
+        <w:ind w:left="708"/>
+        <w:rPr>
+          <w:rFonts w:ascii="Source Sans Pro SemiBold" w:hAnsi="Source Sans Pro SemiBold"/>
+          <w:sz w:val="24"/>
+          <w:szCs w:val="24"/>
+          <w:lang w:val="en-US"/>
+        </w:rPr>
+      </w:pPr>
+      <w:r>
+        <w:rPr>
+          <w:rFonts w:ascii="Source Sans Pro SemiBold" w:hAnsi="Source Sans Pro SemiBold"/>
+          <w:sz w:val="24"/>
+          <w:szCs w:val="24"/>
+          <w:lang w:val="en-US"/>
+        </w:rPr>
+        <w:t xml:space="preserve">There is also a UNIQUE constraint to ensure that both doctors and patients </w:t>
+      </w:r>
+      <w:r>
+        <w:rPr>
+          <w:rFonts w:ascii="Source Sans Pro SemiBold" w:hAnsi="Source Sans Pro SemiBold"/>
+          <w:sz w:val="24"/>
+          <w:szCs w:val="24"/>
+          <w:lang w:val="en-US"/>
+        </w:rPr>
+        <w:t>can’t</w:t>
+      </w:r>
+      <w:r>
+        <w:rPr>
+          <w:rFonts w:ascii="Source Sans Pro SemiBold" w:hAnsi="Source Sans Pro SemiBold"/>
+          <w:sz w:val="24"/>
+          <w:szCs w:val="24"/>
+          <w:lang w:val="en-US"/>
+        </w:rPr>
+        <w:t xml:space="preserve"> have a booking at the same time.</w:t>
       </w:r>
     </w:p>
     <w:sectPr>
@@ -1377,6 +1901,119 @@
 <file path=word/numbering.xml><?xml version="1.0" encoding="utf-8"?>
 <w:numbering xmlns:wpc="http://schemas.microsoft.com/office/word/2010/wordprocessingCanvas" xmlns:cx="http://schemas.microsoft.com/office/drawing/2014/chartex" xmlns:cx1="http://schemas.microsoft.com/office/drawing/2015/9/8/chartex" xmlns:cx2="http://schemas.microsoft.com/office/drawing/2015/10/21/chartex" xmlns:cx3="http://schemas.microsoft.com/office/drawing/2016/5/9/chartex" xmlns:cx4="http://schemas.microsoft.com/office/drawing/2016/5/10/chartex" xmlns:cx5="http://schemas.microsoft.com/office/drawing/2016/5/11/chartex" xmlns:cx6="http://schemas.microsoft.com/office/drawing/2016/5/12/chartex" xmlns:cx7="http://schemas.microsoft.com/office/drawing/2016/5/13/chartex" xmlns:cx8="http://schemas.microsoft.com/office/drawing/2016/5/14/chartex" xmlns:mc="http://schemas.openxmlformats.org/markup-compatibility/2006" xmlns:aink="http://schemas.microsoft.com/office/drawing/2016/ink" xmlns:am3d="http://schemas.microsoft.com/office/drawing/2017/model3d" xmlns:o="urn:schemas-microsoft-com:office:office" xmlns:oel="http://schemas.microsoft.com/office/2019/extlst" xmlns:r="http://schemas.openxmlformats.org/officeDocument/2006/relationships" xmlns:m="http://schemas.openxmlformats.org/officeDocument/2006/math" xmlns:v="urn:schemas-microsoft-com:vml" xmlns:wp14="http://schemas.microsoft.com/office/word/2010/wordprocessingDrawing" xmlns:wp="http://schemas.openxmlformats.org/drawingml/2006/wordprocessingDrawing" xmlns:w10="urn:schemas-microsoft-com:office:word" xmlns:w="http://schemas.openxmlformats.org/wordprocessingml/2006/main" xmlns:w14="http://schemas.microsoft.com/office/word/2010/wordml" xmlns:w15="http://schemas.microsoft.com/office/word/2012/wordml" xmlns:w16cex="http://schemas.microsoft.com/office/word/2018/wordml/cex" xmlns:w16cid="http://schemas.microsoft.com/office/word/2016/wordml/cid" xmlns:w16="http://schemas.microsoft.com/office/word/2018/wordml" xmlns:w16sdtdh="http://schemas.microsoft.com/office/word/2020/wordml/sdtdatahash" xmlns:w16se="http://schemas.microsoft.com/office/word/2015/wordml/symex" xmlns:wpg="http://schemas.microsoft.com/office/word/2010/wordprocessingGroup" xmlns:wpi="http://schemas.microsoft.com/office/word/2010/wordprocessingInk" xmlns:wne="http://schemas.microsoft.com/office/word/2006/wordml" xmlns:wps="http://schemas.microsoft.com/office/word/2010/wordprocessingShape" mc:Ignorable="w14 w15 w16se w16cid w16 w16cex w16sdtdh wp14">
   <w:abstractNum w:abstractNumId="0" w15:restartNumberingAfterBreak="0">
+    <w:nsid w:val="20870A04"/>
+    <w:multiLevelType w:val="hybridMultilevel"/>
+    <w:tmpl w:val="D8223EA2"/>
+    <w:lvl w:ilvl="0" w:tplc="08090001">
+      <w:start w:val="1"/>
+      <w:numFmt w:val="bullet"/>
+      <w:lvlText w:val=""/>
+      <w:lvlJc w:val="left"/>
+      <w:pPr>
+        <w:ind w:left="720" w:hanging="360"/>
+      </w:pPr>
+      <w:rPr>
+        <w:rFonts w:ascii="Symbol" w:hAnsi="Symbol" w:hint="default"/>
+      </w:rPr>
+    </w:lvl>
+    <w:lvl w:ilvl="1" w:tplc="08090003" w:tentative="1">
+      <w:start w:val="1"/>
+      <w:numFmt w:val="bullet"/>
+      <w:lvlText w:val="o"/>
+      <w:lvlJc w:val="left"/>
+      <w:pPr>
+        <w:ind w:left="1440" w:hanging="360"/>
+      </w:pPr>
+      <w:rPr>
+        <w:rFonts w:ascii="Courier New" w:hAnsi="Courier New" w:cs="Courier New" w:hint="default"/>
+      </w:rPr>
+    </w:lvl>
+    <w:lvl w:ilvl="2" w:tplc="08090005" w:tentative="1">
+      <w:start w:val="1"/>
+      <w:numFmt w:val="bullet"/>
+      <w:lvlText w:val=""/>
+      <w:lvlJc w:val="left"/>
+      <w:pPr>
+        <w:ind w:left="2160" w:hanging="360"/>
+      </w:pPr>
+      <w:rPr>
+        <w:rFonts w:ascii="Wingdings" w:hAnsi="Wingdings" w:hint="default"/>
+      </w:rPr>
+    </w:lvl>
+    <w:lvl w:ilvl="3" w:tplc="08090001" w:tentative="1">
+      <w:start w:val="1"/>
+      <w:numFmt w:val="bullet"/>
+      <w:lvlText w:val=""/>
+      <w:lvlJc w:val="left"/>
+      <w:pPr>
+        <w:ind w:left="2880" w:hanging="360"/>
+      </w:pPr>
+      <w:rPr>
+        <w:rFonts w:ascii="Symbol" w:hAnsi="Symbol" w:hint="default"/>
+      </w:rPr>
+    </w:lvl>
+    <w:lvl w:ilvl="4" w:tplc="08090003" w:tentative="1">
+      <w:start w:val="1"/>
+      <w:numFmt w:val="bullet"/>
+      <w:lvlText w:val="o"/>
+      <w:lvlJc w:val="left"/>
+      <w:pPr>
+        <w:ind w:left="3600" w:hanging="360"/>
+      </w:pPr>
+      <w:rPr>
+        <w:rFonts w:ascii="Courier New" w:hAnsi="Courier New" w:cs="Courier New" w:hint="default"/>
+      </w:rPr>
+    </w:lvl>
+    <w:lvl w:ilvl="5" w:tplc="08090005" w:tentative="1">
+      <w:start w:val="1"/>
+      <w:numFmt w:val="bullet"/>
+      <w:lvlText w:val=""/>
+      <w:lvlJc w:val="left"/>
+      <w:pPr>
+        <w:ind w:left="4320" w:hanging="360"/>
+      </w:pPr>
+      <w:rPr>
+        <w:rFonts w:ascii="Wingdings" w:hAnsi="Wingdings" w:hint="default"/>
+      </w:rPr>
+    </w:lvl>
+    <w:lvl w:ilvl="6" w:tplc="08090001" w:tentative="1">
+      <w:start w:val="1"/>
+      <w:numFmt w:val="bullet"/>
+      <w:lvlText w:val=""/>
+      <w:lvlJc w:val="left"/>
+      <w:pPr>
+        <w:ind w:left="5040" w:hanging="360"/>
+      </w:pPr>
+      <w:rPr>
+        <w:rFonts w:ascii="Symbol" w:hAnsi="Symbol" w:hint="default"/>
+      </w:rPr>
+    </w:lvl>
+    <w:lvl w:ilvl="7" w:tplc="08090003" w:tentative="1">
+      <w:start w:val="1"/>
+      <w:numFmt w:val="bullet"/>
+      <w:lvlText w:val="o"/>
+      <w:lvlJc w:val="left"/>
+      <w:pPr>
+        <w:ind w:left="5760" w:hanging="360"/>
+      </w:pPr>
+      <w:rPr>
+        <w:rFonts w:ascii="Courier New" w:hAnsi="Courier New" w:cs="Courier New" w:hint="default"/>
+      </w:rPr>
+    </w:lvl>
+    <w:lvl w:ilvl="8" w:tplc="08090005" w:tentative="1">
+      <w:start w:val="1"/>
+      <w:numFmt w:val="bullet"/>
+      <w:lvlText w:val=""/>
+      <w:lvlJc w:val="left"/>
+      <w:pPr>
+        <w:ind w:left="6480" w:hanging="360"/>
+      </w:pPr>
+      <w:rPr>
+        <w:rFonts w:ascii="Wingdings" w:hAnsi="Wingdings" w:hint="default"/>
+      </w:rPr>
+    </w:lvl>
+  </w:abstractNum>
+  <w:abstractNum w:abstractNumId="1" w15:restartNumberingAfterBreak="0">
     <w:nsid w:val="2C5F0512"/>
     <w:multiLevelType w:val="hybridMultilevel"/>
     <w:tmpl w:val="77EC2A72"/>
@@ -1488,7 +2125,120 @@
       </w:rPr>
     </w:lvl>
   </w:abstractNum>
-  <w:abstractNum w:abstractNumId="1" w15:restartNumberingAfterBreak="0">
+  <w:abstractNum w:abstractNumId="2" w15:restartNumberingAfterBreak="0">
+    <w:nsid w:val="31844314"/>
+    <w:multiLevelType w:val="hybridMultilevel"/>
+    <w:tmpl w:val="3DA67B42"/>
+    <w:lvl w:ilvl="0" w:tplc="08090001">
+      <w:start w:val="1"/>
+      <w:numFmt w:val="bullet"/>
+      <w:lvlText w:val=""/>
+      <w:lvlJc w:val="left"/>
+      <w:pPr>
+        <w:ind w:left="1428" w:hanging="360"/>
+      </w:pPr>
+      <w:rPr>
+        <w:rFonts w:ascii="Symbol" w:hAnsi="Symbol" w:hint="default"/>
+      </w:rPr>
+    </w:lvl>
+    <w:lvl w:ilvl="1" w:tplc="08090003" w:tentative="1">
+      <w:start w:val="1"/>
+      <w:numFmt w:val="bullet"/>
+      <w:lvlText w:val="o"/>
+      <w:lvlJc w:val="left"/>
+      <w:pPr>
+        <w:ind w:left="2148" w:hanging="360"/>
+      </w:pPr>
+      <w:rPr>
+        <w:rFonts w:ascii="Courier New" w:hAnsi="Courier New" w:cs="Courier New" w:hint="default"/>
+      </w:rPr>
+    </w:lvl>
+    <w:lvl w:ilvl="2" w:tplc="08090005" w:tentative="1">
+      <w:start w:val="1"/>
+      <w:numFmt w:val="bullet"/>
+      <w:lvlText w:val=""/>
+      <w:lvlJc w:val="left"/>
+      <w:pPr>
+        <w:ind w:left="2868" w:hanging="360"/>
+      </w:pPr>
+      <w:rPr>
+        <w:rFonts w:ascii="Wingdings" w:hAnsi="Wingdings" w:hint="default"/>
+      </w:rPr>
+    </w:lvl>
+    <w:lvl w:ilvl="3" w:tplc="08090001" w:tentative="1">
+      <w:start w:val="1"/>
+      <w:numFmt w:val="bullet"/>
+      <w:lvlText w:val=""/>
+      <w:lvlJc w:val="left"/>
+      <w:pPr>
+        <w:ind w:left="3588" w:hanging="360"/>
+      </w:pPr>
+      <w:rPr>
+        <w:rFonts w:ascii="Symbol" w:hAnsi="Symbol" w:hint="default"/>
+      </w:rPr>
+    </w:lvl>
+    <w:lvl w:ilvl="4" w:tplc="08090003" w:tentative="1">
+      <w:start w:val="1"/>
+      <w:numFmt w:val="bullet"/>
+      <w:lvlText w:val="o"/>
+      <w:lvlJc w:val="left"/>
+      <w:pPr>
+        <w:ind w:left="4308" w:hanging="360"/>
+      </w:pPr>
+      <w:rPr>
+        <w:rFonts w:ascii="Courier New" w:hAnsi="Courier New" w:cs="Courier New" w:hint="default"/>
+      </w:rPr>
+    </w:lvl>
+    <w:lvl w:ilvl="5" w:tplc="08090005" w:tentative="1">
+      <w:start w:val="1"/>
+      <w:numFmt w:val="bullet"/>
+      <w:lvlText w:val=""/>
+      <w:lvlJc w:val="left"/>
+      <w:pPr>
+        <w:ind w:left="5028" w:hanging="360"/>
+      </w:pPr>
+      <w:rPr>
+        <w:rFonts w:ascii="Wingdings" w:hAnsi="Wingdings" w:hint="default"/>
+      </w:rPr>
+    </w:lvl>
+    <w:lvl w:ilvl="6" w:tplc="08090001" w:tentative="1">
+      <w:start w:val="1"/>
+      <w:numFmt w:val="bullet"/>
+      <w:lvlText w:val=""/>
+      <w:lvlJc w:val="left"/>
+      <w:pPr>
+        <w:ind w:left="5748" w:hanging="360"/>
+      </w:pPr>
+      <w:rPr>
+        <w:rFonts w:ascii="Symbol" w:hAnsi="Symbol" w:hint="default"/>
+      </w:rPr>
+    </w:lvl>
+    <w:lvl w:ilvl="7" w:tplc="08090003" w:tentative="1">
+      <w:start w:val="1"/>
+      <w:numFmt w:val="bullet"/>
+      <w:lvlText w:val="o"/>
+      <w:lvlJc w:val="left"/>
+      <w:pPr>
+        <w:ind w:left="6468" w:hanging="360"/>
+      </w:pPr>
+      <w:rPr>
+        <w:rFonts w:ascii="Courier New" w:hAnsi="Courier New" w:cs="Courier New" w:hint="default"/>
+      </w:rPr>
+    </w:lvl>
+    <w:lvl w:ilvl="8" w:tplc="08090005" w:tentative="1">
+      <w:start w:val="1"/>
+      <w:numFmt w:val="bullet"/>
+      <w:lvlText w:val=""/>
+      <w:lvlJc w:val="left"/>
+      <w:pPr>
+        <w:ind w:left="7188" w:hanging="360"/>
+      </w:pPr>
+      <w:rPr>
+        <w:rFonts w:ascii="Wingdings" w:hAnsi="Wingdings" w:hint="default"/>
+      </w:rPr>
+    </w:lvl>
+  </w:abstractNum>
+  <w:abstractNum w:abstractNumId="3" w15:restartNumberingAfterBreak="0">
     <w:nsid w:val="35F372AB"/>
     <w:multiLevelType w:val="hybridMultilevel"/>
     <w:tmpl w:val="B758385E"/>
@@ -1601,7 +2351,7 @@
       </w:rPr>
     </w:lvl>
   </w:abstractNum>
-  <w:abstractNum w:abstractNumId="2" w15:restartNumberingAfterBreak="0">
+  <w:abstractNum w:abstractNumId="4" w15:restartNumberingAfterBreak="0">
     <w:nsid w:val="543119AD"/>
     <w:multiLevelType w:val="hybridMultilevel"/>
     <w:tmpl w:val="6ABC3BC0"/>
@@ -1714,7 +2464,7 @@
       </w:rPr>
     </w:lvl>
   </w:abstractNum>
-  <w:abstractNum w:abstractNumId="3" w15:restartNumberingAfterBreak="0">
+  <w:abstractNum w:abstractNumId="5" w15:restartNumberingAfterBreak="0">
     <w:nsid w:val="5A6645B9"/>
     <w:multiLevelType w:val="hybridMultilevel"/>
     <w:tmpl w:val="36DAB86A"/>
@@ -1826,7 +2576,7 @@
       </w:rPr>
     </w:lvl>
   </w:abstractNum>
-  <w:abstractNum w:abstractNumId="4" w15:restartNumberingAfterBreak="0">
+  <w:abstractNum w:abstractNumId="6" w15:restartNumberingAfterBreak="0">
     <w:nsid w:val="5E442901"/>
     <w:multiLevelType w:val="hybridMultilevel"/>
     <w:tmpl w:val="27484FD0"/>
@@ -1938,7 +2688,7 @@
       </w:rPr>
     </w:lvl>
   </w:abstractNum>
-  <w:abstractNum w:abstractNumId="5" w15:restartNumberingAfterBreak="0">
+  <w:abstractNum w:abstractNumId="7" w15:restartNumberingAfterBreak="0">
     <w:nsid w:val="73794909"/>
     <w:multiLevelType w:val="hybridMultilevel"/>
     <w:tmpl w:val="BCC0BFF0"/>
@@ -2051,22 +2801,28 @@
     </w:lvl>
   </w:abstractNum>
   <w:num w:numId="1" w16cid:durableId="1912155879">
-    <w:abstractNumId w:val="0"/>
+    <w:abstractNumId w:val="1"/>
   </w:num>
   <w:num w:numId="2" w16cid:durableId="974481716">
+    <w:abstractNumId w:val="6"/>
+  </w:num>
+  <w:num w:numId="3" w16cid:durableId="1241258273">
+    <w:abstractNumId w:val="5"/>
+  </w:num>
+  <w:num w:numId="4" w16cid:durableId="1512332523">
+    <w:abstractNumId w:val="7"/>
+  </w:num>
+  <w:num w:numId="5" w16cid:durableId="1094008304">
     <w:abstractNumId w:val="4"/>
   </w:num>
-  <w:num w:numId="3" w16cid:durableId="1241258273">
+  <w:num w:numId="6" w16cid:durableId="147789843">
     <w:abstractNumId w:val="3"/>
   </w:num>
-  <w:num w:numId="4" w16cid:durableId="1512332523">
-    <w:abstractNumId w:val="5"/>
-  </w:num>
-  <w:num w:numId="5" w16cid:durableId="1094008304">
+  <w:num w:numId="7" w16cid:durableId="1686441265">
     <w:abstractNumId w:val="2"/>
   </w:num>
-  <w:num w:numId="6" w16cid:durableId="147789843">
-    <w:abstractNumId w:val="1"/>
+  <w:num w:numId="8" w16cid:durableId="1924296044">
+    <w:abstractNumId w:val="0"/>
   </w:num>
 </w:numbering>
 </file>

</xml_diff>